<commit_message>
set up minikube on local machine
</commit_message>
<xml_diff>
--- a/Installation Kubernetes and set up with minikube/setup_kubernetes local machine.docx
+++ b/Installation Kubernetes and set up with minikube/setup_kubernetes local machine.docx
@@ -18,109 +18,160 @@
     <w:p>
       <w:pPr>
         <w:pStyle w:val="NormalWeb"/>
-        <w:shd w:val="clear" w:color="auto" w:fill="FFFFFF"/>
-        <w:spacing w:before="0" w:beforeAutospacing="0" w:after="0" w:afterAutospacing="0"/>
-      </w:pPr>
-      <w:r>
-        <w:rPr>
-          <w:rStyle w:val="HTMLCode"/>
-          <w:rFonts w:ascii="Times New Roman" w:hAnsi="Times New Roman" w:cs="Times New Roman"/>
-          <w:sz w:val="24"/>
-          <w:szCs w:val="24"/>
-          <w:bdr w:val="single" w:sz="6" w:space="2" w:color="DEDFE0" w:frame="1"/>
-          <w:shd w:val="clear" w:color="auto" w:fill="F2F3F5"/>
-        </w:rPr>
-        <w:t xml:space="preserve">1. minikube </w:t>
-      </w:r>
+        <w:numPr>
+          <w:ilvl w:val="0"/>
+          <w:numId w:val="5"/>
+        </w:numPr>
+        <w:shd w:val="clear" w:color="auto" w:fill="FFFFFF"/>
+        <w:spacing w:before="0" w:beforeAutospacing="0" w:after="0" w:afterAutospacing="0"/>
+        <w:rPr>
+          <w:rStyle w:val="HTMLCode"/>
+          <w:rFonts w:ascii="Times New Roman" w:hAnsi="Times New Roman" w:cs="Times New Roman"/>
+          <w:sz w:val="24"/>
+          <w:szCs w:val="24"/>
+          <w:bdr w:val="single" w:sz="6" w:space="2" w:color="DEDFE0" w:frame="1"/>
+          <w:shd w:val="clear" w:color="auto" w:fill="F2F3F5"/>
+        </w:rPr>
+      </w:pPr>
+      <w:proofErr w:type="spellStart"/>
+      <w:r>
+        <w:rPr>
+          <w:rStyle w:val="HTMLCode"/>
+          <w:rFonts w:ascii="Times New Roman" w:hAnsi="Times New Roman" w:cs="Times New Roman"/>
+          <w:sz w:val="24"/>
+          <w:szCs w:val="24"/>
+          <w:bdr w:val="single" w:sz="6" w:space="2" w:color="DEDFE0" w:frame="1"/>
+          <w:shd w:val="clear" w:color="auto" w:fill="F2F3F5"/>
+        </w:rPr>
+        <w:t>minikube</w:t>
+      </w:r>
+      <w:proofErr w:type="spellEnd"/>
+      <w:r>
+        <w:rPr>
+          <w:rStyle w:val="HTMLCode"/>
+          <w:rFonts w:ascii="Times New Roman" w:hAnsi="Times New Roman" w:cs="Times New Roman"/>
+          <w:sz w:val="24"/>
+          <w:szCs w:val="24"/>
+          <w:bdr w:val="single" w:sz="6" w:space="2" w:color="DEDFE0" w:frame="1"/>
+          <w:shd w:val="clear" w:color="auto" w:fill="F2F3F5"/>
+        </w:rPr>
+        <w:t xml:space="preserve"> start</w:t>
+      </w:r>
+    </w:p>
+    <w:p>
+      <w:pPr>
+        <w:pStyle w:val="NormalWeb"/>
+        <w:shd w:val="clear" w:color="auto" w:fill="FFFFFF"/>
+        <w:spacing w:before="0" w:beforeAutospacing="0" w:after="0" w:afterAutospacing="0"/>
+        <w:ind w:left="720"/>
+        <w:rPr>
+          <w:rStyle w:val="HTMLCode"/>
+          <w:rFonts w:ascii="Times New Roman" w:hAnsi="Times New Roman" w:cs="Times New Roman"/>
+          <w:sz w:val="24"/>
+          <w:szCs w:val="24"/>
+          <w:bdr w:val="single" w:sz="6" w:space="2" w:color="DEDFE0" w:frame="1"/>
+          <w:shd w:val="clear" w:color="auto" w:fill="F2F3F5"/>
+        </w:rPr>
+      </w:pPr>
+    </w:p>
+    <w:p>
+      <w:pPr>
+        <w:pStyle w:val="NormalWeb"/>
+        <w:shd w:val="clear" w:color="auto" w:fill="FFFFFF"/>
+        <w:spacing w:before="0" w:beforeAutospacing="0" w:after="0" w:afterAutospacing="0"/>
+      </w:pPr>
+      <w:r>
+        <w:rPr>
+          <w:noProof/>
+        </w:rPr>
+        <w:drawing>
+          <wp:inline distT="0" distB="0" distL="0" distR="0" wp14:anchorId="51EE3359" wp14:editId="30372D1C">
+            <wp:extent cx="5800725" cy="1420434"/>
+            <wp:effectExtent l="0" t="0" r="0" b="8890"/>
+            <wp:docPr id="1" name="Picture 1"/>
+            <wp:cNvGraphicFramePr>
+              <a:graphicFrameLocks xmlns:a="http://schemas.openxmlformats.org/drawingml/2006/main" noChangeAspect="1"/>
+            </wp:cNvGraphicFramePr>
+            <a:graphic xmlns:a="http://schemas.openxmlformats.org/drawingml/2006/main">
+              <a:graphicData uri="http://schemas.openxmlformats.org/drawingml/2006/picture">
+                <pic:pic xmlns:pic="http://schemas.openxmlformats.org/drawingml/2006/picture">
+                  <pic:nvPicPr>
+                    <pic:cNvPr id="1" name=""/>
+                    <pic:cNvPicPr/>
+                  </pic:nvPicPr>
+                  <pic:blipFill>
+                    <a:blip r:embed="rId5"/>
+                    <a:stretch>
+                      <a:fillRect/>
+                    </a:stretch>
+                  </pic:blipFill>
+                  <pic:spPr>
+                    <a:xfrm>
+                      <a:off x="0" y="0"/>
+                      <a:ext cx="5845971" cy="1431513"/>
+                    </a:xfrm>
+                    <a:prstGeom prst="rect">
+                      <a:avLst/>
+                    </a:prstGeom>
+                  </pic:spPr>
+                </pic:pic>
+              </a:graphicData>
+            </a:graphic>
+          </wp:inline>
+        </w:drawing>
+      </w:r>
+    </w:p>
+    <w:p>
+      <w:pPr>
+        <w:pStyle w:val="NormalWeb"/>
+        <w:shd w:val="clear" w:color="auto" w:fill="FFFFFF"/>
+        <w:spacing w:before="0" w:beforeAutospacing="0" w:after="0" w:afterAutospacing="0"/>
+      </w:pPr>
+    </w:p>
+    <w:p>
+      <w:pPr>
+        <w:pStyle w:val="NormalWeb"/>
+        <w:shd w:val="clear" w:color="auto" w:fill="FFFFFF"/>
+        <w:spacing w:before="0" w:beforeAutospacing="0" w:after="0" w:afterAutospacing="0"/>
+      </w:pPr>
+      <w:r>
+        <w:rPr>
+          <w:rStyle w:val="Strong"/>
+        </w:rPr>
+        <w:t>********** Interact Cluster Using KubeCtl **********</w:t>
+      </w:r>
+    </w:p>
+    <w:p>
+      <w:pPr>
+        <w:pStyle w:val="NormalWeb"/>
+        <w:shd w:val="clear" w:color="auto" w:fill="FFFFFF"/>
+        <w:spacing w:before="0" w:beforeAutospacing="0" w:after="300" w:afterAutospacing="0"/>
+      </w:pPr>
       <w:proofErr w:type="gramStart"/>
       <w:r>
-        <w:rPr>
-          <w:rStyle w:val="HTMLCode"/>
-          <w:rFonts w:ascii="Times New Roman" w:hAnsi="Times New Roman" w:cs="Times New Roman"/>
-          <w:sz w:val="24"/>
-          <w:szCs w:val="24"/>
-          <w:bdr w:val="single" w:sz="6" w:space="2" w:color="DEDFE0" w:frame="1"/>
-          <w:shd w:val="clear" w:color="auto" w:fill="F2F3F5"/>
-        </w:rPr>
-        <w:t>start</w:t>
+        <w:t>Let’s</w:t>
       </w:r>
       <w:proofErr w:type="gramEnd"/>
-    </w:p>
-    <w:p>
-      <w:pPr>
-        <w:pStyle w:val="NormalWeb"/>
-        <w:shd w:val="clear" w:color="auto" w:fill="FFFFFF"/>
-        <w:spacing w:before="0" w:beforeAutospacing="0" w:after="0" w:afterAutospacing="0"/>
-      </w:pPr>
-    </w:p>
-    <w:p>
-      <w:pPr>
-        <w:pStyle w:val="NormalWeb"/>
-        <w:shd w:val="clear" w:color="auto" w:fill="FFFFFF"/>
-        <w:spacing w:before="0" w:beforeAutospacing="0" w:after="0" w:afterAutospacing="0"/>
-      </w:pPr>
-    </w:p>
-    <w:p>
-      <w:pPr>
-        <w:pStyle w:val="NormalWeb"/>
-        <w:shd w:val="clear" w:color="auto" w:fill="FFFFFF"/>
-        <w:spacing w:before="0" w:beforeAutospacing="0" w:after="0" w:afterAutospacing="0"/>
-      </w:pPr>
-      <w:r>
-        <w:rPr>
-          <w:rStyle w:val="Strong"/>
-        </w:rPr>
-        <w:t>********** Interact Cluster Using KubeCtl **********</w:t>
-      </w:r>
-    </w:p>
-    <w:p>
-      <w:pPr>
-        <w:pStyle w:val="NormalWeb"/>
-        <w:shd w:val="clear" w:color="auto" w:fill="FFFFFF"/>
-        <w:spacing w:before="0" w:beforeAutospacing="0" w:after="300" w:afterAutospacing="0"/>
-      </w:pPr>
-      <w:proofErr w:type="gramStart"/>
-      <w:r>
-        <w:t>Let’s</w:t>
-      </w:r>
-      <w:proofErr w:type="gramEnd"/>
-      <w:r>
-        <w:t xml:space="preserve"> create a Kubernetes Deployment using an existing image named </w:t>
-      </w:r>
-      <w:r>
-        <w:t>echo server</w:t>
-      </w:r>
-      <w:r>
-        <w:t>, which is a simple HTTP server and expose it on port 8080 using --port.</w:t>
-      </w:r>
-    </w:p>
-    <w:p>
-      <w:pPr>
-        <w:pStyle w:val="NormalWeb"/>
-        <w:shd w:val="clear" w:color="auto" w:fill="FFFFFF"/>
-        <w:spacing w:before="0" w:beforeAutospacing="0" w:after="0" w:afterAutospacing="0"/>
-      </w:pPr>
-      <w:r>
-        <w:rPr>
-          <w:rStyle w:val="HTMLCode"/>
-          <w:rFonts w:ascii="Times New Roman" w:hAnsi="Times New Roman" w:cs="Times New Roman"/>
-          <w:sz w:val="24"/>
-          <w:szCs w:val="24"/>
-          <w:bdr w:val="single" w:sz="6" w:space="2" w:color="DEDFE0" w:frame="1"/>
-          <w:shd w:val="clear" w:color="auto" w:fill="F2F3F5"/>
-        </w:rPr>
-        <w:t>2</w:t>
-      </w:r>
-      <w:r>
-        <w:rPr>
-          <w:rStyle w:val="HTMLCode"/>
-          <w:rFonts w:ascii="Times New Roman" w:hAnsi="Times New Roman" w:cs="Times New Roman"/>
-          <w:sz w:val="24"/>
-          <w:szCs w:val="24"/>
-          <w:bdr w:val="single" w:sz="6" w:space="2" w:color="DEDFE0" w:frame="1"/>
-          <w:shd w:val="clear" w:color="auto" w:fill="F2F3F5"/>
-        </w:rPr>
-        <w:t>. kubectl run hello-</w:t>
+      <w:r>
+        <w:t xml:space="preserve"> create a Kubernetes Deployment using an existing image named echo server, which is a simple HTTP server and expose it on port 8080 using --port.</w:t>
+      </w:r>
+    </w:p>
+    <w:p>
+      <w:pPr>
+        <w:pStyle w:val="NormalWeb"/>
+        <w:shd w:val="clear" w:color="auto" w:fill="FFFFFF"/>
+        <w:spacing w:before="0" w:beforeAutospacing="0" w:after="0" w:afterAutospacing="0"/>
+      </w:pPr>
+      <w:r>
+        <w:rPr>
+          <w:rStyle w:val="HTMLCode"/>
+          <w:rFonts w:ascii="Times New Roman" w:hAnsi="Times New Roman" w:cs="Times New Roman"/>
+          <w:sz w:val="24"/>
+          <w:szCs w:val="24"/>
+          <w:bdr w:val="single" w:sz="6" w:space="2" w:color="DEDFE0" w:frame="1"/>
+          <w:shd w:val="clear" w:color="auto" w:fill="F2F3F5"/>
+        </w:rPr>
+        <w:t>2. kubectl run hello-</w:t>
       </w:r>
       <w:r>
         <w:rPr>
@@ -173,19 +224,6 @@
         <w:shd w:val="clear" w:color="auto" w:fill="FFFFFF"/>
         <w:spacing w:before="0" w:beforeAutospacing="0" w:after="0" w:afterAutospacing="0"/>
       </w:pPr>
-    </w:p>
-    <w:p>
-      <w:pPr>
-        <w:pStyle w:val="NormalWeb"/>
-        <w:shd w:val="clear" w:color="auto" w:fill="FFFFFF"/>
-        <w:spacing w:before="0" w:beforeAutospacing="0" w:after="300" w:afterAutospacing="0"/>
-      </w:pPr>
-      <w:r>
-        <w:t xml:space="preserve">We can inspect the pods and the </w:t>
-      </w:r>
-      <w:r>
-        <w:t>deployments.</w:t>
-      </w:r>
     </w:p>
     <w:p>
       <w:pPr>
@@ -219,13 +257,7 @@
         <w:rPr>
           <w:rStyle w:val="lit"/>
         </w:rPr>
-        <w:t>3</w:t>
-      </w:r>
-      <w:r>
-        <w:rPr>
-          <w:rStyle w:val="lit"/>
-        </w:rPr>
-        <w:t>.</w:t>
+        <w:t>3.</w:t>
       </w:r>
       <w:r>
         <w:rPr>
@@ -243,13 +275,7 @@
         <w:rPr>
           <w:rStyle w:val="pln"/>
         </w:rPr>
-        <w:t xml:space="preserve"> pod</w:t>
-      </w:r>
-      <w:r>
-        <w:rPr>
-          <w:rStyle w:val="pln"/>
-        </w:rPr>
-        <w:t xml:space="preserve"> </w:t>
+        <w:t xml:space="preserve"> pod </w:t>
       </w:r>
     </w:p>
     <w:p>
@@ -276,11 +302,14 @@
         </w:tabs>
         <w:wordWrap w:val="0"/>
         <w:spacing w:before="0" w:beforeAutospacing="0" w:after="0"/>
-      </w:pPr>
-      <w:r>
         <w:rPr>
           <w:rStyle w:val="pln"/>
         </w:rPr>
+      </w:pPr>
+      <w:r>
+        <w:rPr>
+          <w:rStyle w:val="pln"/>
+        </w:rPr>
         <w:t>4</w:t>
       </w:r>
       <w:r>
@@ -310,6 +339,72 @@
     </w:p>
     <w:p>
       <w:pPr>
+        <w:pStyle w:val="l0"/>
+        <w:shd w:val="clear" w:color="auto" w:fill="FFFFFF"/>
+        <w:tabs>
+          <w:tab w:val="left" w:pos="916"/>
+          <w:tab w:val="left" w:pos="1832"/>
+          <w:tab w:val="left" w:pos="2748"/>
+          <w:tab w:val="left" w:pos="3664"/>
+          <w:tab w:val="left" w:pos="4580"/>
+          <w:tab w:val="left" w:pos="5496"/>
+          <w:tab w:val="left" w:pos="6412"/>
+          <w:tab w:val="left" w:pos="7328"/>
+          <w:tab w:val="left" w:pos="8244"/>
+          <w:tab w:val="left" w:pos="9160"/>
+          <w:tab w:val="left" w:pos="10076"/>
+          <w:tab w:val="left" w:pos="10992"/>
+          <w:tab w:val="left" w:pos="11908"/>
+          <w:tab w:val="left" w:pos="12824"/>
+          <w:tab w:val="left" w:pos="13740"/>
+          <w:tab w:val="left" w:pos="14656"/>
+        </w:tabs>
+        <w:wordWrap w:val="0"/>
+        <w:spacing w:before="0" w:beforeAutospacing="0" w:after="0"/>
+      </w:pPr>
+      <w:r>
+        <w:rPr>
+          <w:noProof/>
+        </w:rPr>
+        <w:drawing>
+          <wp:inline distT="0" distB="0" distL="0" distR="0" wp14:anchorId="135CED61" wp14:editId="38603695">
+            <wp:extent cx="5855051" cy="1685830"/>
+            <wp:effectExtent l="0" t="0" r="0" b="0"/>
+            <wp:docPr id="2" name="Picture 2"/>
+            <wp:cNvGraphicFramePr>
+              <a:graphicFrameLocks xmlns:a="http://schemas.openxmlformats.org/drawingml/2006/main" noChangeAspect="1"/>
+            </wp:cNvGraphicFramePr>
+            <a:graphic xmlns:a="http://schemas.openxmlformats.org/drawingml/2006/main">
+              <a:graphicData uri="http://schemas.openxmlformats.org/drawingml/2006/picture">
+                <pic:pic xmlns:pic="http://schemas.openxmlformats.org/drawingml/2006/picture">
+                  <pic:nvPicPr>
+                    <pic:cNvPr id="1" name=""/>
+                    <pic:cNvPicPr/>
+                  </pic:nvPicPr>
+                  <pic:blipFill>
+                    <a:blip r:embed="rId6"/>
+                    <a:stretch>
+                      <a:fillRect/>
+                    </a:stretch>
+                  </pic:blipFill>
+                  <pic:spPr>
+                    <a:xfrm>
+                      <a:off x="0" y="0"/>
+                      <a:ext cx="5930017" cy="1707415"/>
+                    </a:xfrm>
+                    <a:prstGeom prst="rect">
+                      <a:avLst/>
+                    </a:prstGeom>
+                  </pic:spPr>
+                </pic:pic>
+              </a:graphicData>
+            </a:graphic>
+          </wp:inline>
+        </w:drawing>
+      </w:r>
+    </w:p>
+    <w:p>
+      <w:pPr>
         <w:pStyle w:val="NormalWeb"/>
         <w:shd w:val="clear" w:color="auto" w:fill="FFFFFF"/>
         <w:spacing w:before="0" w:beforeAutospacing="0" w:after="0" w:afterAutospacing="0"/>
@@ -322,47 +417,33 @@
         <w:spacing w:before="0" w:beforeAutospacing="0" w:after="300" w:afterAutospacing="0"/>
       </w:pPr>
       <w:r>
-        <w:t>To</w:t>
-      </w:r>
-      <w:r>
-        <w:t xml:space="preserve"> access the hello-minikube service, we must first expose the deployment to an external IP via the command:</w:t>
-      </w:r>
-    </w:p>
-    <w:p>
-      <w:pPr>
-        <w:pStyle w:val="NormalWeb"/>
-        <w:shd w:val="clear" w:color="auto" w:fill="FFFFFF"/>
-        <w:spacing w:before="0" w:beforeAutospacing="0" w:after="0" w:afterAutospacing="0"/>
-        <w:rPr>
-          <w:rStyle w:val="HTMLCode"/>
-          <w:rFonts w:ascii="Times New Roman" w:hAnsi="Times New Roman" w:cs="Times New Roman"/>
-          <w:sz w:val="24"/>
-          <w:szCs w:val="24"/>
-          <w:bdr w:val="single" w:sz="6" w:space="2" w:color="DEDFE0" w:frame="1"/>
-          <w:shd w:val="clear" w:color="auto" w:fill="F2F3F5"/>
-        </w:rPr>
-      </w:pPr>
-      <w:r>
-        <w:rPr>
-          <w:rStyle w:val="HTMLCode"/>
-          <w:rFonts w:ascii="Times New Roman" w:hAnsi="Times New Roman" w:cs="Times New Roman"/>
-          <w:sz w:val="24"/>
-          <w:szCs w:val="24"/>
-          <w:bdr w:val="single" w:sz="6" w:space="2" w:color="DEDFE0" w:frame="1"/>
-          <w:shd w:val="clear" w:color="auto" w:fill="F2F3F5"/>
-        </w:rPr>
-        <w:t>5</w:t>
-      </w:r>
-      <w:r>
-        <w:rPr>
-          <w:rStyle w:val="HTMLCode"/>
-          <w:rFonts w:ascii="Times New Roman" w:hAnsi="Times New Roman" w:cs="Times New Roman"/>
-          <w:sz w:val="24"/>
-          <w:szCs w:val="24"/>
-          <w:bdr w:val="single" w:sz="6" w:space="2" w:color="DEDFE0" w:frame="1"/>
-          <w:shd w:val="clear" w:color="auto" w:fill="F2F3F5"/>
-        </w:rPr>
-        <w:t>. kubectl expose deployment hello-</w:t>
+        <w:t>To access the hello-minikube service, we must first expose the deployment to an external IP via the command:</w:t>
+      </w:r>
+    </w:p>
+    <w:p>
+      <w:pPr>
+        <w:pStyle w:val="NormalWeb"/>
+        <w:shd w:val="clear" w:color="auto" w:fill="FFFFFF"/>
+        <w:spacing w:before="0" w:beforeAutospacing="0" w:after="0" w:afterAutospacing="0"/>
+        <w:rPr>
+          <w:rStyle w:val="HTMLCode"/>
+          <w:rFonts w:ascii="Times New Roman" w:hAnsi="Times New Roman" w:cs="Times New Roman"/>
+          <w:sz w:val="24"/>
+          <w:szCs w:val="24"/>
+          <w:bdr w:val="single" w:sz="6" w:space="2" w:color="DEDFE0" w:frame="1"/>
+          <w:shd w:val="clear" w:color="auto" w:fill="F2F3F5"/>
+        </w:rPr>
+      </w:pPr>
+      <w:r>
+        <w:rPr>
+          <w:rStyle w:val="HTMLCode"/>
+          <w:rFonts w:ascii="Times New Roman" w:hAnsi="Times New Roman" w:cs="Times New Roman"/>
+          <w:sz w:val="24"/>
+          <w:szCs w:val="24"/>
+          <w:bdr w:val="single" w:sz="6" w:space="2" w:color="DEDFE0" w:frame="1"/>
+          <w:shd w:val="clear" w:color="auto" w:fill="F2F3F5"/>
+        </w:rPr>
+        <w:t>5. kubectl expose deployment hello-</w:t>
       </w:r>
       <w:r>
         <w:rPr>
@@ -384,180 +465,635 @@
           <w:bdr w:val="single" w:sz="6" w:space="2" w:color="DEDFE0" w:frame="1"/>
           <w:shd w:val="clear" w:color="auto" w:fill="F2F3F5"/>
         </w:rPr>
-        <w:t xml:space="preserve"> --type=NodePort</w:t>
-      </w:r>
-      <w:r>
-        <w:rPr>
-          <w:rStyle w:val="HTMLCode"/>
-          <w:rFonts w:ascii="Times New Roman" w:hAnsi="Times New Roman" w:cs="Times New Roman"/>
-          <w:sz w:val="24"/>
-          <w:szCs w:val="24"/>
-          <w:bdr w:val="single" w:sz="6" w:space="2" w:color="DEDFE0" w:frame="1"/>
-          <w:shd w:val="clear" w:color="auto" w:fill="F2F3F5"/>
-        </w:rPr>
-        <w:t xml:space="preserve"> –port=80</w:t>
-      </w:r>
-    </w:p>
-    <w:p>
-      <w:pPr>
-        <w:pStyle w:val="NormalWeb"/>
-        <w:shd w:val="clear" w:color="auto" w:fill="FFFFFF"/>
-        <w:spacing w:before="0" w:beforeAutospacing="0" w:after="0" w:afterAutospacing="0"/>
-        <w:rPr>
-          <w:rStyle w:val="HTMLCode"/>
-          <w:rFonts w:ascii="Times New Roman" w:hAnsi="Times New Roman" w:cs="Times New Roman"/>
-          <w:sz w:val="24"/>
-          <w:szCs w:val="24"/>
-          <w:bdr w:val="single" w:sz="6" w:space="2" w:color="DEDFE0" w:frame="1"/>
-          <w:shd w:val="clear" w:color="auto" w:fill="F2F3F5"/>
-        </w:rPr>
-      </w:pPr>
-    </w:p>
-    <w:p>
-      <w:pPr>
-        <w:pStyle w:val="NormalWeb"/>
-        <w:shd w:val="clear" w:color="auto" w:fill="FFFFFF"/>
-        <w:spacing w:before="0" w:beforeAutospacing="0" w:after="0" w:afterAutospacing="0"/>
-      </w:pPr>
-      <w:r>
-        <w:rPr>
-          <w:rStyle w:val="HTMLCode"/>
-          <w:rFonts w:ascii="Times New Roman" w:hAnsi="Times New Roman" w:cs="Times New Roman"/>
-          <w:sz w:val="24"/>
-          <w:szCs w:val="24"/>
-          <w:bdr w:val="single" w:sz="6" w:space="2" w:color="DEDFE0" w:frame="1"/>
-          <w:shd w:val="clear" w:color="auto" w:fill="F2F3F5"/>
-        </w:rPr>
-        <w:t>6.</w:t>
-      </w:r>
-      <w:r>
+        <w:t xml:space="preserve"> --type=NodePort –port=80</w:t>
+      </w:r>
+    </w:p>
+    <w:p>
+      <w:pPr>
+        <w:pStyle w:val="NormalWeb"/>
+        <w:shd w:val="clear" w:color="auto" w:fill="FFFFFF"/>
+        <w:spacing w:before="0" w:beforeAutospacing="0" w:after="0" w:afterAutospacing="0"/>
+        <w:rPr>
+          <w:rStyle w:val="HTMLCode"/>
+          <w:rFonts w:ascii="Times New Roman" w:hAnsi="Times New Roman" w:cs="Times New Roman"/>
+          <w:sz w:val="24"/>
+          <w:szCs w:val="24"/>
+          <w:bdr w:val="single" w:sz="6" w:space="2" w:color="DEDFE0" w:frame="1"/>
+          <w:shd w:val="clear" w:color="auto" w:fill="F2F3F5"/>
+        </w:rPr>
+      </w:pPr>
+      <w:r>
+        <w:rPr>
+          <w:noProof/>
+        </w:rPr>
+        <w:drawing>
+          <wp:inline distT="0" distB="0" distL="0" distR="0" wp14:anchorId="63C8A242" wp14:editId="47175169">
+            <wp:extent cx="5943600" cy="981075"/>
+            <wp:effectExtent l="0" t="0" r="0" b="9525"/>
+            <wp:docPr id="5" name="Picture 5"/>
+            <wp:cNvGraphicFramePr>
+              <a:graphicFrameLocks xmlns:a="http://schemas.openxmlformats.org/drawingml/2006/main" noChangeAspect="1"/>
+            </wp:cNvGraphicFramePr>
+            <a:graphic xmlns:a="http://schemas.openxmlformats.org/drawingml/2006/main">
+              <a:graphicData uri="http://schemas.openxmlformats.org/drawingml/2006/picture">
+                <pic:pic xmlns:pic="http://schemas.openxmlformats.org/drawingml/2006/picture">
+                  <pic:nvPicPr>
+                    <pic:cNvPr id="1" name=""/>
+                    <pic:cNvPicPr/>
+                  </pic:nvPicPr>
+                  <pic:blipFill>
+                    <a:blip r:embed="rId7"/>
+                    <a:stretch>
+                      <a:fillRect/>
+                    </a:stretch>
+                  </pic:blipFill>
+                  <pic:spPr>
+                    <a:xfrm>
+                      <a:off x="0" y="0"/>
+                      <a:ext cx="5943600" cy="981075"/>
+                    </a:xfrm>
+                    <a:prstGeom prst="rect">
+                      <a:avLst/>
+                    </a:prstGeom>
+                  </pic:spPr>
+                </pic:pic>
+              </a:graphicData>
+            </a:graphic>
+          </wp:inline>
+        </w:drawing>
+      </w:r>
+    </w:p>
+    <w:p>
+      <w:pPr>
+        <w:pStyle w:val="NormalWeb"/>
+        <w:shd w:val="clear" w:color="auto" w:fill="FFFFFF"/>
+        <w:spacing w:before="0" w:beforeAutospacing="0" w:after="0" w:afterAutospacing="0"/>
+        <w:rPr>
+          <w:rStyle w:val="HTMLCode"/>
+          <w:rFonts w:ascii="Times New Roman" w:hAnsi="Times New Roman" w:cs="Times New Roman"/>
+          <w:sz w:val="24"/>
+          <w:szCs w:val="24"/>
+          <w:bdr w:val="single" w:sz="6" w:space="2" w:color="DEDFE0" w:frame="1"/>
+          <w:shd w:val="clear" w:color="auto" w:fill="F2F3F5"/>
+        </w:rPr>
+      </w:pPr>
+      <w:r>
+        <w:rPr>
+          <w:noProof/>
+        </w:rPr>
+        <w:lastRenderedPageBreak/>
+        <w:drawing>
+          <wp:inline distT="0" distB="0" distL="0" distR="0" wp14:anchorId="1504EF03" wp14:editId="20225066">
+            <wp:extent cx="5887792" cy="3885565"/>
+            <wp:effectExtent l="0" t="0" r="0" b="635"/>
+            <wp:docPr id="4" name="Picture 4"/>
+            <wp:cNvGraphicFramePr>
+              <a:graphicFrameLocks xmlns:a="http://schemas.openxmlformats.org/drawingml/2006/main" noChangeAspect="1"/>
+            </wp:cNvGraphicFramePr>
+            <a:graphic xmlns:a="http://schemas.openxmlformats.org/drawingml/2006/main">
+              <a:graphicData uri="http://schemas.openxmlformats.org/drawingml/2006/picture">
+                <pic:pic xmlns:pic="http://schemas.openxmlformats.org/drawingml/2006/picture">
+                  <pic:nvPicPr>
+                    <pic:cNvPr id="0" name="Picture 1"/>
+                    <pic:cNvPicPr>
+                      <a:picLocks noChangeAspect="1" noChangeArrowheads="1"/>
+                    </pic:cNvPicPr>
+                  </pic:nvPicPr>
+                  <pic:blipFill>
+                    <a:blip r:embed="rId8">
+                      <a:extLst>
+                        <a:ext uri="{28A0092B-C50C-407E-A947-70E740481C1C}">
+                          <a14:useLocalDpi xmlns:a14="http://schemas.microsoft.com/office/drawing/2010/main" val="0"/>
+                        </a:ext>
+                      </a:extLst>
+                    </a:blip>
+                    <a:srcRect/>
+                    <a:stretch>
+                      <a:fillRect/>
+                    </a:stretch>
+                  </pic:blipFill>
+                  <pic:spPr bwMode="auto">
+                    <a:xfrm>
+                      <a:off x="0" y="0"/>
+                      <a:ext cx="5916270" cy="3904359"/>
+                    </a:xfrm>
+                    <a:prstGeom prst="rect">
+                      <a:avLst/>
+                    </a:prstGeom>
+                    <a:noFill/>
+                    <a:ln>
+                      <a:noFill/>
+                    </a:ln>
+                  </pic:spPr>
+                </pic:pic>
+              </a:graphicData>
+            </a:graphic>
+          </wp:inline>
+        </w:drawing>
+      </w:r>
+    </w:p>
+    <w:p>
+      <w:pPr>
+        <w:pStyle w:val="NormalWeb"/>
+        <w:shd w:val="clear" w:color="auto" w:fill="FFFFFF"/>
+        <w:spacing w:before="0" w:beforeAutospacing="0" w:after="0" w:afterAutospacing="0"/>
+        <w:rPr>
+          <w:rStyle w:val="HTMLCode"/>
+          <w:rFonts w:ascii="Times New Roman" w:hAnsi="Times New Roman" w:cs="Times New Roman"/>
+          <w:sz w:val="24"/>
+          <w:szCs w:val="24"/>
+          <w:bdr w:val="single" w:sz="6" w:space="2" w:color="DEDFE0" w:frame="1"/>
+          <w:shd w:val="clear" w:color="auto" w:fill="F2F3F5"/>
+        </w:rPr>
+      </w:pPr>
+    </w:p>
+    <w:p>
+      <w:pPr>
+        <w:pStyle w:val="NormalWeb"/>
+        <w:shd w:val="clear" w:color="auto" w:fill="FFFFFF"/>
+        <w:spacing w:before="0" w:beforeAutospacing="0" w:after="0" w:afterAutospacing="0"/>
+        <w:rPr>
+          <w:rStyle w:val="HTMLCode"/>
+          <w:rFonts w:ascii="Times New Roman" w:hAnsi="Times New Roman" w:cs="Times New Roman"/>
+          <w:sz w:val="24"/>
+          <w:szCs w:val="24"/>
+          <w:bdr w:val="single" w:sz="6" w:space="2" w:color="DEDFE0" w:frame="1"/>
+          <w:shd w:val="clear" w:color="auto" w:fill="F2F3F5"/>
+        </w:rPr>
+      </w:pPr>
+      <w:r>
+        <w:rPr>
+          <w:rStyle w:val="HTMLCode"/>
+          <w:rFonts w:ascii="Times New Roman" w:hAnsi="Times New Roman" w:cs="Times New Roman"/>
+          <w:sz w:val="24"/>
+          <w:szCs w:val="24"/>
+          <w:bdr w:val="single" w:sz="6" w:space="2" w:color="DEDFE0" w:frame="1"/>
+          <w:shd w:val="clear" w:color="auto" w:fill="F2F3F5"/>
+        </w:rPr>
+        <w:t>*Create Deployment:</w:t>
+      </w:r>
+    </w:p>
+    <w:p>
+      <w:pPr>
+        <w:pStyle w:val="NormalWeb"/>
+        <w:shd w:val="clear" w:color="auto" w:fill="FFFFFF"/>
+        <w:spacing w:before="0" w:beforeAutospacing="0" w:after="0" w:afterAutospacing="0"/>
+        <w:rPr>
+          <w:rStyle w:val="HTMLCode"/>
+          <w:rFonts w:ascii="Times New Roman" w:hAnsi="Times New Roman" w:cs="Times New Roman"/>
+          <w:sz w:val="24"/>
+          <w:szCs w:val="24"/>
+          <w:bdr w:val="single" w:sz="6" w:space="2" w:color="DEDFE0" w:frame="1"/>
+          <w:shd w:val="clear" w:color="auto" w:fill="F2F3F5"/>
+        </w:rPr>
+      </w:pPr>
+    </w:p>
+    <w:p>
+      <w:pPr>
+        <w:pStyle w:val="NormalWeb"/>
+        <w:shd w:val="clear" w:color="auto" w:fill="FFFFFF"/>
+        <w:spacing w:before="0" w:beforeAutospacing="0" w:after="0" w:afterAutospacing="0"/>
+        <w:rPr>
+          <w:rStyle w:val="HTMLCode"/>
+          <w:rFonts w:ascii="Times New Roman" w:hAnsi="Times New Roman" w:cs="Times New Roman"/>
+          <w:sz w:val="24"/>
+          <w:szCs w:val="24"/>
+          <w:bdr w:val="single" w:sz="6" w:space="2" w:color="DEDFE0" w:frame="1"/>
+          <w:shd w:val="clear" w:color="auto" w:fill="F2F3F5"/>
+        </w:rPr>
+      </w:pPr>
+      <w:r>
+        <w:rPr>
+          <w:noProof/>
+        </w:rPr>
+        <w:drawing>
+          <wp:inline distT="0" distB="0" distL="0" distR="0" wp14:anchorId="21ACA5B1" wp14:editId="6670E921">
+            <wp:extent cx="5938482" cy="736600"/>
+            <wp:effectExtent l="0" t="0" r="5715" b="6350"/>
+            <wp:docPr id="8" name="Picture 8"/>
+            <wp:cNvGraphicFramePr>
+              <a:graphicFrameLocks xmlns:a="http://schemas.openxmlformats.org/drawingml/2006/main" noChangeAspect="1"/>
+            </wp:cNvGraphicFramePr>
+            <a:graphic xmlns:a="http://schemas.openxmlformats.org/drawingml/2006/main">
+              <a:graphicData uri="http://schemas.openxmlformats.org/drawingml/2006/picture">
+                <pic:pic xmlns:pic="http://schemas.openxmlformats.org/drawingml/2006/picture">
+                  <pic:nvPicPr>
+                    <pic:cNvPr id="1" name=""/>
+                    <pic:cNvPicPr/>
+                  </pic:nvPicPr>
+                  <pic:blipFill>
+                    <a:blip r:embed="rId9"/>
+                    <a:stretch>
+                      <a:fillRect/>
+                    </a:stretch>
+                  </pic:blipFill>
+                  <pic:spPr>
+                    <a:xfrm>
+                      <a:off x="0" y="0"/>
+                      <a:ext cx="6114684" cy="758456"/>
+                    </a:xfrm>
+                    <a:prstGeom prst="rect">
+                      <a:avLst/>
+                    </a:prstGeom>
+                  </pic:spPr>
+                </pic:pic>
+              </a:graphicData>
+            </a:graphic>
+          </wp:inline>
+        </w:drawing>
+      </w:r>
+    </w:p>
+    <w:p>
+      <w:pPr>
+        <w:pStyle w:val="NormalWeb"/>
+        <w:shd w:val="clear" w:color="auto" w:fill="FFFFFF"/>
+        <w:spacing w:before="0" w:beforeAutospacing="0" w:after="0" w:afterAutospacing="0"/>
+        <w:rPr>
+          <w:rStyle w:val="HTMLCode"/>
+          <w:rFonts w:ascii="Times New Roman" w:hAnsi="Times New Roman" w:cs="Times New Roman"/>
+          <w:sz w:val="24"/>
+          <w:szCs w:val="24"/>
+          <w:bdr w:val="single" w:sz="6" w:space="2" w:color="DEDFE0" w:frame="1"/>
+          <w:shd w:val="clear" w:color="auto" w:fill="F2F3F5"/>
+        </w:rPr>
+      </w:pPr>
+    </w:p>
+    <w:p>
+      <w:pPr>
+        <w:pStyle w:val="NormalWeb"/>
+        <w:shd w:val="clear" w:color="auto" w:fill="FFFFFF"/>
+        <w:spacing w:before="0" w:beforeAutospacing="0" w:after="0" w:afterAutospacing="0"/>
         <w:rPr>
           <w:color w:val="3C3B37"/>
           <w:shd w:val="clear" w:color="auto" w:fill="F7F8FA"/>
         </w:rPr>
-        <w:t xml:space="preserve"> </w:t>
+      </w:pPr>
+      <w:r>
+        <w:rPr>
+          <w:rStyle w:val="HTMLCode"/>
+          <w:rFonts w:ascii="Times New Roman" w:hAnsi="Times New Roman" w:cs="Times New Roman"/>
+          <w:sz w:val="24"/>
+          <w:szCs w:val="24"/>
+          <w:bdr w:val="single" w:sz="6" w:space="2" w:color="DEDFE0" w:frame="1"/>
+          <w:shd w:val="clear" w:color="auto" w:fill="F2F3F5"/>
+        </w:rPr>
+        <w:t>6.</w:t>
       </w:r>
       <w:r>
         <w:rPr>
           <w:color w:val="3C3B37"/>
           <w:shd w:val="clear" w:color="auto" w:fill="F7F8FA"/>
         </w:rPr>
-        <w:t>kubectl describe deployment hello-</w:t>
-      </w:r>
-      <w:proofErr w:type="gramStart"/>
-      <w:r>
+        <w:t xml:space="preserve"> kubectl describe deployment hello-node</w:t>
+      </w:r>
+    </w:p>
+    <w:p>
+      <w:pPr>
+        <w:pStyle w:val="NormalWeb"/>
+        <w:shd w:val="clear" w:color="auto" w:fill="FFFFFF"/>
+        <w:spacing w:before="0" w:beforeAutospacing="0" w:after="0" w:afterAutospacing="0"/>
         <w:rPr>
           <w:color w:val="3C3B37"/>
           <w:shd w:val="clear" w:color="auto" w:fill="F7F8FA"/>
         </w:rPr>
+      </w:pPr>
+    </w:p>
+    <w:p>
+      <w:pPr>
+        <w:pStyle w:val="NormalWeb"/>
+        <w:shd w:val="clear" w:color="auto" w:fill="FFFFFF"/>
+        <w:spacing w:before="0" w:beforeAutospacing="0" w:after="0" w:afterAutospacing="0"/>
+      </w:pPr>
+      <w:r>
+        <w:rPr>
+          <w:noProof/>
+        </w:rPr>
+        <w:drawing>
+          <wp:inline distT="0" distB="0" distL="0" distR="0" wp14:anchorId="4F3AFDA3" wp14:editId="348D4107">
+            <wp:extent cx="5391150" cy="2354020"/>
+            <wp:effectExtent l="0" t="0" r="0" b="8255"/>
+            <wp:docPr id="3" name="Picture 3"/>
+            <wp:cNvGraphicFramePr>
+              <a:graphicFrameLocks xmlns:a="http://schemas.openxmlformats.org/drawingml/2006/main" noChangeAspect="1"/>
+            </wp:cNvGraphicFramePr>
+            <a:graphic xmlns:a="http://schemas.openxmlformats.org/drawingml/2006/main">
+              <a:graphicData uri="http://schemas.openxmlformats.org/drawingml/2006/picture">
+                <pic:pic xmlns:pic="http://schemas.openxmlformats.org/drawingml/2006/picture">
+                  <pic:nvPicPr>
+                    <pic:cNvPr id="1" name=""/>
+                    <pic:cNvPicPr/>
+                  </pic:nvPicPr>
+                  <pic:blipFill>
+                    <a:blip r:embed="rId10"/>
+                    <a:stretch>
+                      <a:fillRect/>
+                    </a:stretch>
+                  </pic:blipFill>
+                  <pic:spPr>
+                    <a:xfrm>
+                      <a:off x="0" y="0"/>
+                      <a:ext cx="5453592" cy="2381285"/>
+                    </a:xfrm>
+                    <a:prstGeom prst="rect">
+                      <a:avLst/>
+                    </a:prstGeom>
+                  </pic:spPr>
+                </pic:pic>
+              </a:graphicData>
+            </a:graphic>
+          </wp:inline>
+        </w:drawing>
+      </w:r>
+    </w:p>
+    <w:p>
+      <w:pPr>
+        <w:pStyle w:val="NormalWeb"/>
+        <w:shd w:val="clear" w:color="auto" w:fill="FFFFFF"/>
+        <w:spacing w:before="0" w:beforeAutospacing="0" w:after="0" w:afterAutospacing="0"/>
+        <w:rPr>
+          <w:rStyle w:val="HTMLCode"/>
+          <w:rFonts w:ascii="Times New Roman" w:hAnsi="Times New Roman" w:cs="Times New Roman"/>
+          <w:sz w:val="24"/>
+          <w:szCs w:val="24"/>
+          <w:bdr w:val="single" w:sz="6" w:space="2" w:color="DEDFE0" w:frame="1"/>
+          <w:shd w:val="clear" w:color="auto" w:fill="F2F3F5"/>
+        </w:rPr>
+      </w:pPr>
+      <w:r>
+        <w:rPr>
+          <w:rStyle w:val="HTMLCode"/>
+          <w:rFonts w:ascii="Times New Roman" w:hAnsi="Times New Roman" w:cs="Times New Roman"/>
+          <w:sz w:val="24"/>
+          <w:szCs w:val="24"/>
+          <w:bdr w:val="single" w:sz="6" w:space="2" w:color="DEDFE0" w:frame="1"/>
+          <w:shd w:val="clear" w:color="auto" w:fill="F2F3F5"/>
+        </w:rPr>
+        <w:lastRenderedPageBreak/>
+        <w:t>7</w:t>
+      </w:r>
+      <w:r>
+        <w:rPr>
+          <w:rStyle w:val="HTMLCode"/>
+          <w:rFonts w:ascii="Times New Roman" w:hAnsi="Times New Roman" w:cs="Times New Roman"/>
+          <w:sz w:val="24"/>
+          <w:szCs w:val="24"/>
+          <w:bdr w:val="single" w:sz="6" w:space="2" w:color="DEDFE0" w:frame="1"/>
+          <w:shd w:val="clear" w:color="auto" w:fill="F2F3F5"/>
+        </w:rPr>
+        <w:t>. kubectl get services.</w:t>
+      </w:r>
+    </w:p>
+    <w:p>
+      <w:pPr>
+        <w:pStyle w:val="NormalWeb"/>
+        <w:shd w:val="clear" w:color="auto" w:fill="FFFFFF"/>
+        <w:spacing w:before="0" w:beforeAutospacing="0" w:after="0" w:afterAutospacing="0"/>
+      </w:pPr>
+      <w:r>
+        <w:rPr>
+          <w:noProof/>
+        </w:rPr>
+        <w:drawing>
+          <wp:inline distT="0" distB="0" distL="0" distR="0" wp14:anchorId="4BFFA27B" wp14:editId="4B5DACE8">
+            <wp:extent cx="4943475" cy="629554"/>
+            <wp:effectExtent l="0" t="0" r="0" b="0"/>
+            <wp:docPr id="7" name="Picture 7"/>
+            <wp:cNvGraphicFramePr>
+              <a:graphicFrameLocks xmlns:a="http://schemas.openxmlformats.org/drawingml/2006/main" noChangeAspect="1"/>
+            </wp:cNvGraphicFramePr>
+            <a:graphic xmlns:a="http://schemas.openxmlformats.org/drawingml/2006/main">
+              <a:graphicData uri="http://schemas.openxmlformats.org/drawingml/2006/picture">
+                <pic:pic xmlns:pic="http://schemas.openxmlformats.org/drawingml/2006/picture">
+                  <pic:nvPicPr>
+                    <pic:cNvPr id="1" name=""/>
+                    <pic:cNvPicPr/>
+                  </pic:nvPicPr>
+                  <pic:blipFill>
+                    <a:blip r:embed="rId11"/>
+                    <a:stretch>
+                      <a:fillRect/>
+                    </a:stretch>
+                  </pic:blipFill>
+                  <pic:spPr>
+                    <a:xfrm>
+                      <a:off x="0" y="0"/>
+                      <a:ext cx="5048451" cy="642923"/>
+                    </a:xfrm>
+                    <a:prstGeom prst="rect">
+                      <a:avLst/>
+                    </a:prstGeom>
+                  </pic:spPr>
+                </pic:pic>
+              </a:graphicData>
+            </a:graphic>
+          </wp:inline>
+        </w:drawing>
+      </w:r>
+    </w:p>
+    <w:p>
+      <w:pPr>
+        <w:pStyle w:val="NormalWeb"/>
+        <w:shd w:val="clear" w:color="auto" w:fill="FFFFFF"/>
+        <w:spacing w:before="0" w:beforeAutospacing="0" w:after="0" w:afterAutospacing="0"/>
+      </w:pPr>
+    </w:p>
+    <w:p>
+      <w:pPr>
+        <w:pStyle w:val="NormalWeb"/>
+        <w:shd w:val="clear" w:color="auto" w:fill="FFFFFF"/>
+        <w:spacing w:before="0" w:beforeAutospacing="0" w:after="0" w:afterAutospacing="0"/>
+        <w:rPr>
+          <w:rStyle w:val="HTMLCode"/>
+          <w:rFonts w:ascii="Times New Roman" w:hAnsi="Times New Roman" w:cs="Times New Roman"/>
+          <w:sz w:val="24"/>
+          <w:szCs w:val="24"/>
+          <w:bdr w:val="single" w:sz="6" w:space="2" w:color="DEDFE0" w:frame="1"/>
+          <w:shd w:val="clear" w:color="auto" w:fill="F2F3F5"/>
+        </w:rPr>
+      </w:pPr>
+      <w:r>
+        <w:rPr>
+          <w:rStyle w:val="HTMLCode"/>
+          <w:rFonts w:ascii="Times New Roman" w:hAnsi="Times New Roman" w:cs="Times New Roman"/>
+          <w:sz w:val="24"/>
+          <w:szCs w:val="24"/>
+          <w:bdr w:val="single" w:sz="6" w:space="2" w:color="DEDFE0" w:frame="1"/>
+          <w:shd w:val="clear" w:color="auto" w:fill="F2F3F5"/>
+        </w:rPr>
+        <w:t>8</w:t>
+      </w:r>
+      <w:r>
+        <w:rPr>
+          <w:rStyle w:val="HTMLCode"/>
+          <w:rFonts w:ascii="Times New Roman" w:hAnsi="Times New Roman" w:cs="Times New Roman"/>
+          <w:sz w:val="24"/>
+          <w:szCs w:val="24"/>
+          <w:bdr w:val="single" w:sz="6" w:space="2" w:color="DEDFE0" w:frame="1"/>
+          <w:shd w:val="clear" w:color="auto" w:fill="F2F3F5"/>
+        </w:rPr>
+        <w:t>. minikube service hello-</w:t>
+      </w:r>
+      <w:r>
+        <w:rPr>
+          <w:rStyle w:val="HTMLCode"/>
+          <w:rFonts w:ascii="Times New Roman" w:hAnsi="Times New Roman" w:cs="Times New Roman"/>
+          <w:sz w:val="24"/>
+          <w:szCs w:val="24"/>
+          <w:bdr w:val="single" w:sz="6" w:space="2" w:color="DEDFE0" w:frame="1"/>
+          <w:shd w:val="clear" w:color="auto" w:fill="F2F3F5"/>
+        </w:rPr>
         <w:t>node</w:t>
       </w:r>
-      <w:proofErr w:type="gramEnd"/>
-    </w:p>
-    <w:p>
-      <w:pPr>
-        <w:pStyle w:val="NormalWeb"/>
-        <w:shd w:val="clear" w:color="auto" w:fill="FFFFFF"/>
-        <w:spacing w:before="0" w:beforeAutospacing="0" w:after="0" w:afterAutospacing="0"/>
-      </w:pPr>
-    </w:p>
-    <w:p>
-      <w:pPr>
-        <w:pStyle w:val="NormalWeb"/>
-        <w:shd w:val="clear" w:color="auto" w:fill="FFFFFF"/>
-        <w:spacing w:before="0" w:beforeAutospacing="0" w:after="300" w:afterAutospacing="0"/>
-      </w:pPr>
-      <w:r>
-        <w:t xml:space="preserve">Check if the service was </w:t>
-      </w:r>
-      <w:r>
-        <w:t>exposed.</w:t>
-      </w:r>
-    </w:p>
-    <w:p>
-      <w:pPr>
-        <w:pStyle w:val="NormalWeb"/>
-        <w:shd w:val="clear" w:color="auto" w:fill="FFFFFF"/>
-        <w:spacing w:before="0" w:beforeAutospacing="0" w:after="0" w:afterAutospacing="0"/>
-      </w:pPr>
-      <w:r>
-        <w:rPr>
-          <w:rStyle w:val="HTMLCode"/>
-          <w:rFonts w:ascii="Times New Roman" w:hAnsi="Times New Roman" w:cs="Times New Roman"/>
-          <w:sz w:val="24"/>
-          <w:szCs w:val="24"/>
-          <w:bdr w:val="single" w:sz="6" w:space="2" w:color="DEDFE0" w:frame="1"/>
-          <w:shd w:val="clear" w:color="auto" w:fill="F2F3F5"/>
-        </w:rPr>
-        <w:t>7</w:t>
-      </w:r>
-      <w:r>
-        <w:rPr>
-          <w:rStyle w:val="HTMLCode"/>
-          <w:rFonts w:ascii="Times New Roman" w:hAnsi="Times New Roman" w:cs="Times New Roman"/>
-          <w:sz w:val="24"/>
-          <w:szCs w:val="24"/>
-          <w:bdr w:val="single" w:sz="6" w:space="2" w:color="DEDFE0" w:frame="1"/>
-          <w:shd w:val="clear" w:color="auto" w:fill="F2F3F5"/>
-        </w:rPr>
-        <w:t xml:space="preserve">. kubectl get </w:t>
-      </w:r>
-      <w:r>
-        <w:rPr>
-          <w:rStyle w:val="HTMLCode"/>
-          <w:rFonts w:ascii="Times New Roman" w:hAnsi="Times New Roman" w:cs="Times New Roman"/>
-          <w:sz w:val="24"/>
-          <w:szCs w:val="24"/>
-          <w:bdr w:val="single" w:sz="6" w:space="2" w:color="DEDFE0" w:frame="1"/>
-          <w:shd w:val="clear" w:color="auto" w:fill="F2F3F5"/>
-        </w:rPr>
-        <w:t>services.</w:t>
-      </w:r>
-    </w:p>
-    <w:p>
-      <w:pPr>
-        <w:pStyle w:val="NormalWeb"/>
-        <w:shd w:val="clear" w:color="auto" w:fill="FFFFFF"/>
-        <w:spacing w:before="0" w:beforeAutospacing="0" w:after="0" w:afterAutospacing="0"/>
-      </w:pPr>
-    </w:p>
-    <w:p>
-      <w:pPr>
-        <w:pStyle w:val="NormalWeb"/>
-        <w:shd w:val="clear" w:color="auto" w:fill="FFFFFF"/>
-        <w:spacing w:before="0" w:beforeAutospacing="0" w:after="300" w:afterAutospacing="0"/>
-      </w:pPr>
-      <w:r>
-        <w:t>Get the URL of the exposed Service to view the Service details:</w:t>
-      </w:r>
-    </w:p>
-    <w:p>
-      <w:pPr>
-        <w:pStyle w:val="NormalWeb"/>
-        <w:shd w:val="clear" w:color="auto" w:fill="FFFFFF"/>
-        <w:spacing w:before="0" w:beforeAutospacing="0" w:after="0" w:afterAutospacing="0"/>
-      </w:pPr>
-      <w:r>
-        <w:rPr>
-          <w:rStyle w:val="HTMLCode"/>
-          <w:rFonts w:ascii="Times New Roman" w:hAnsi="Times New Roman" w:cs="Times New Roman"/>
-          <w:sz w:val="24"/>
-          <w:szCs w:val="24"/>
-          <w:bdr w:val="single" w:sz="6" w:space="2" w:color="DEDFE0" w:frame="1"/>
-          <w:shd w:val="clear" w:color="auto" w:fill="F2F3F5"/>
-        </w:rPr>
-        <w:t>8</w:t>
-      </w:r>
-      <w:r>
-        <w:rPr>
-          <w:rStyle w:val="HTMLCode"/>
-          <w:rFonts w:ascii="Times New Roman" w:hAnsi="Times New Roman" w:cs="Times New Roman"/>
-          <w:sz w:val="24"/>
-          <w:szCs w:val="24"/>
-          <w:bdr w:val="single" w:sz="6" w:space="2" w:color="DEDFE0" w:frame="1"/>
-          <w:shd w:val="clear" w:color="auto" w:fill="F2F3F5"/>
-        </w:rPr>
-        <w:t>. minikube service hello-</w:t>
+      <w:r>
+        <w:rPr>
+          <w:rStyle w:val="HTMLCode"/>
+          <w:rFonts w:ascii="Times New Roman" w:hAnsi="Times New Roman" w:cs="Times New Roman"/>
+          <w:sz w:val="24"/>
+          <w:szCs w:val="24"/>
+          <w:bdr w:val="single" w:sz="6" w:space="2" w:color="DEDFE0" w:frame="1"/>
+          <w:shd w:val="clear" w:color="auto" w:fill="F2F3F5"/>
+        </w:rPr>
+        <w:t xml:space="preserve"> </w:t>
+      </w:r>
+    </w:p>
+    <w:p>
+      <w:pPr>
+        <w:pStyle w:val="NormalWeb"/>
+        <w:shd w:val="clear" w:color="auto" w:fill="FFFFFF"/>
+        <w:spacing w:before="0" w:beforeAutospacing="0" w:after="0" w:afterAutospacing="0"/>
+        <w:rPr>
+          <w:rStyle w:val="HTMLCode"/>
+          <w:rFonts w:ascii="Times New Roman" w:hAnsi="Times New Roman" w:cs="Times New Roman"/>
+          <w:sz w:val="24"/>
+          <w:szCs w:val="24"/>
+          <w:bdr w:val="single" w:sz="6" w:space="2" w:color="DEDFE0" w:frame="1"/>
+          <w:shd w:val="clear" w:color="auto" w:fill="F2F3F5"/>
+        </w:rPr>
+      </w:pPr>
+    </w:p>
+    <w:p>
+      <w:pPr>
+        <w:pStyle w:val="NormalWeb"/>
+        <w:shd w:val="clear" w:color="auto" w:fill="FFFFFF"/>
+        <w:spacing w:before="0" w:beforeAutospacing="0" w:after="0" w:afterAutospacing="0"/>
+      </w:pPr>
+      <w:r>
+        <w:rPr>
+          <w:noProof/>
+        </w:rPr>
+        <w:drawing>
+          <wp:inline distT="0" distB="0" distL="0" distR="0" wp14:anchorId="61BC3E3C" wp14:editId="58BE11EF">
+            <wp:extent cx="6019800" cy="1537751"/>
+            <wp:effectExtent l="0" t="0" r="0" b="5715"/>
+            <wp:docPr id="6" name="Picture 6"/>
+            <wp:cNvGraphicFramePr>
+              <a:graphicFrameLocks xmlns:a="http://schemas.openxmlformats.org/drawingml/2006/main" noChangeAspect="1"/>
+            </wp:cNvGraphicFramePr>
+            <a:graphic xmlns:a="http://schemas.openxmlformats.org/drawingml/2006/main">
+              <a:graphicData uri="http://schemas.openxmlformats.org/drawingml/2006/picture">
+                <pic:pic xmlns:pic="http://schemas.openxmlformats.org/drawingml/2006/picture">
+                  <pic:nvPicPr>
+                    <pic:cNvPr id="1" name=""/>
+                    <pic:cNvPicPr/>
+                  </pic:nvPicPr>
+                  <pic:blipFill>
+                    <a:blip r:embed="rId12"/>
+                    <a:stretch>
+                      <a:fillRect/>
+                    </a:stretch>
+                  </pic:blipFill>
+                  <pic:spPr>
+                    <a:xfrm>
+                      <a:off x="0" y="0"/>
+                      <a:ext cx="6199626" cy="1583687"/>
+                    </a:xfrm>
+                    <a:prstGeom prst="rect">
+                      <a:avLst/>
+                    </a:prstGeom>
+                  </pic:spPr>
+                </pic:pic>
+              </a:graphicData>
+            </a:graphic>
+          </wp:inline>
+        </w:drawing>
+      </w:r>
+    </w:p>
+    <w:p>
+      <w:pPr>
+        <w:pStyle w:val="NormalWeb"/>
+        <w:shd w:val="clear" w:color="auto" w:fill="FFFFFF"/>
+        <w:spacing w:before="0" w:beforeAutospacing="0" w:after="0" w:afterAutospacing="0"/>
+      </w:pPr>
+    </w:p>
+    <w:p>
+      <w:pPr>
+        <w:pStyle w:val="NormalWeb"/>
+        <w:shd w:val="clear" w:color="auto" w:fill="FFFFFF"/>
+        <w:spacing w:before="0" w:beforeAutospacing="0" w:after="0" w:afterAutospacing="0"/>
+        <w:jc w:val="right"/>
+      </w:pPr>
+    </w:p>
+    <w:p>
+      <w:pPr>
+        <w:pStyle w:val="NormalWeb"/>
+        <w:shd w:val="clear" w:color="auto" w:fill="FFFFFF"/>
+        <w:spacing w:before="0" w:beforeAutospacing="0" w:after="0" w:afterAutospacing="0"/>
+        <w:rPr>
+          <w:rStyle w:val="Strong"/>
+        </w:rPr>
+      </w:pPr>
+      <w:r>
+        <w:rPr>
+          <w:rStyle w:val="Strong"/>
+        </w:rPr>
+        <w:t>Delete the Service:</w:t>
+      </w:r>
+    </w:p>
+    <w:p>
+      <w:pPr>
+        <w:pStyle w:val="NormalWeb"/>
+        <w:shd w:val="clear" w:color="auto" w:fill="FFFFFF"/>
+        <w:spacing w:before="0" w:beforeAutospacing="0" w:after="0" w:afterAutospacing="0"/>
+        <w:rPr>
+          <w:rStyle w:val="Strong"/>
+        </w:rPr>
+      </w:pPr>
+    </w:p>
+    <w:p>
+      <w:pPr>
+        <w:pStyle w:val="NormalWeb"/>
+        <w:shd w:val="clear" w:color="auto" w:fill="FFFFFF"/>
+        <w:spacing w:before="0" w:beforeAutospacing="0" w:after="0" w:afterAutospacing="0"/>
+        <w:rPr>
+          <w:rStyle w:val="HTMLCode"/>
+          <w:rFonts w:ascii="Times New Roman" w:hAnsi="Times New Roman" w:cs="Times New Roman"/>
+          <w:sz w:val="24"/>
+          <w:szCs w:val="24"/>
+          <w:bdr w:val="single" w:sz="6" w:space="2" w:color="DEDFE0" w:frame="1"/>
+          <w:shd w:val="clear" w:color="auto" w:fill="F2F3F5"/>
+        </w:rPr>
+      </w:pPr>
+      <w:r>
+        <w:rPr>
+          <w:rStyle w:val="HTMLCode"/>
+          <w:rFonts w:ascii="Times New Roman" w:hAnsi="Times New Roman" w:cs="Times New Roman"/>
+          <w:sz w:val="24"/>
+          <w:szCs w:val="24"/>
+          <w:bdr w:val="single" w:sz="6" w:space="2" w:color="DEDFE0" w:frame="1"/>
+          <w:shd w:val="clear" w:color="auto" w:fill="F2F3F5"/>
+        </w:rPr>
+        <w:t>9</w:t>
+      </w:r>
+      <w:r>
+        <w:rPr>
+          <w:rStyle w:val="HTMLCode"/>
+          <w:rFonts w:ascii="Times New Roman" w:hAnsi="Times New Roman" w:cs="Times New Roman"/>
+          <w:sz w:val="24"/>
+          <w:szCs w:val="24"/>
+          <w:bdr w:val="single" w:sz="6" w:space="2" w:color="DEDFE0" w:frame="1"/>
+          <w:shd w:val="clear" w:color="auto" w:fill="F2F3F5"/>
+        </w:rPr>
+        <w:t>.  kubectl delete service hello-</w:t>
       </w:r>
       <w:r>
         <w:rPr>
@@ -570,31 +1106,237 @@
         </w:rPr>
         <w:t>node</w:t>
       </w:r>
-      <w:r>
-        <w:rPr>
-          <w:rStyle w:val="HTMLCode"/>
-          <w:rFonts w:ascii="Times New Roman" w:hAnsi="Times New Roman" w:cs="Times New Roman"/>
-          <w:sz w:val="24"/>
-          <w:szCs w:val="24"/>
-          <w:bdr w:val="single" w:sz="6" w:space="2" w:color="DEDFE0" w:frame="1"/>
-          <w:shd w:val="clear" w:color="auto" w:fill="F2F3F5"/>
-        </w:rPr>
-        <w:t xml:space="preserve"> --url</w:t>
-      </w:r>
-    </w:p>
-    <w:p>
-      <w:pPr>
-        <w:pStyle w:val="NormalWeb"/>
-        <w:shd w:val="clear" w:color="auto" w:fill="FFFFFF"/>
-        <w:spacing w:before="0" w:beforeAutospacing="0" w:after="0" w:afterAutospacing="0"/>
-      </w:pPr>
-    </w:p>
-    <w:p>
-      <w:pPr>
-        <w:pStyle w:val="NormalWeb"/>
-        <w:shd w:val="clear" w:color="auto" w:fill="FFFFFF"/>
-        <w:spacing w:before="0" w:beforeAutospacing="0" w:after="0" w:afterAutospacing="0"/>
-        <w:jc w:val="right"/>
+    </w:p>
+    <w:p>
+      <w:pPr>
+        <w:pStyle w:val="NormalWeb"/>
+        <w:shd w:val="clear" w:color="auto" w:fill="FFFFFF"/>
+        <w:spacing w:before="0" w:beforeAutospacing="0" w:after="0" w:afterAutospacing="0"/>
+        <w:rPr>
+          <w:rStyle w:val="HTMLCode"/>
+          <w:rFonts w:ascii="Times New Roman" w:hAnsi="Times New Roman" w:cs="Times New Roman"/>
+          <w:sz w:val="24"/>
+          <w:szCs w:val="24"/>
+          <w:bdr w:val="single" w:sz="6" w:space="2" w:color="DEDFE0" w:frame="1"/>
+          <w:shd w:val="clear" w:color="auto" w:fill="F2F3F5"/>
+        </w:rPr>
+      </w:pPr>
+    </w:p>
+    <w:p>
+      <w:pPr>
+        <w:pStyle w:val="NormalWeb"/>
+        <w:shd w:val="clear" w:color="auto" w:fill="FFFFFF"/>
+        <w:spacing w:before="0" w:beforeAutospacing="0" w:after="0" w:afterAutospacing="0"/>
+        <w:rPr>
+          <w:rStyle w:val="HTMLCode"/>
+          <w:rFonts w:ascii="Times New Roman" w:hAnsi="Times New Roman" w:cs="Times New Roman"/>
+          <w:sz w:val="24"/>
+          <w:szCs w:val="24"/>
+          <w:bdr w:val="single" w:sz="6" w:space="2" w:color="DEDFE0" w:frame="1"/>
+          <w:shd w:val="clear" w:color="auto" w:fill="F2F3F5"/>
+        </w:rPr>
+      </w:pPr>
+      <w:r>
+        <w:rPr>
+          <w:rStyle w:val="HTMLCode"/>
+          <w:rFonts w:ascii="Times New Roman" w:hAnsi="Times New Roman" w:cs="Times New Roman"/>
+          <w:sz w:val="24"/>
+          <w:szCs w:val="24"/>
+          <w:bdr w:val="single" w:sz="6" w:space="2" w:color="DEDFE0" w:frame="1"/>
+          <w:shd w:val="clear" w:color="auto" w:fill="F2F3F5"/>
+        </w:rPr>
+        <w:t>10</w:t>
+      </w:r>
+      <w:r>
+        <w:rPr>
+          <w:rStyle w:val="HTMLCode"/>
+          <w:rFonts w:ascii="Times New Roman" w:hAnsi="Times New Roman" w:cs="Times New Roman"/>
+          <w:sz w:val="24"/>
+          <w:szCs w:val="24"/>
+          <w:bdr w:val="single" w:sz="6" w:space="2" w:color="DEDFE0" w:frame="1"/>
+          <w:shd w:val="clear" w:color="auto" w:fill="F2F3F5"/>
+        </w:rPr>
+        <w:t>.  kubectl delete deployment hello-</w:t>
+      </w:r>
+      <w:r>
+        <w:rPr>
+          <w:rStyle w:val="HTMLCode"/>
+          <w:rFonts w:ascii="Times New Roman" w:hAnsi="Times New Roman" w:cs="Times New Roman"/>
+          <w:sz w:val="24"/>
+          <w:szCs w:val="24"/>
+          <w:bdr w:val="single" w:sz="6" w:space="2" w:color="DEDFE0" w:frame="1"/>
+          <w:shd w:val="clear" w:color="auto" w:fill="F2F3F5"/>
+        </w:rPr>
+        <w:t>node</w:t>
+      </w:r>
+    </w:p>
+    <w:p>
+      <w:pPr>
+        <w:pStyle w:val="NormalWeb"/>
+        <w:shd w:val="clear" w:color="auto" w:fill="FFFFFF"/>
+        <w:spacing w:before="0" w:beforeAutospacing="0" w:after="0" w:afterAutospacing="0"/>
+        <w:rPr>
+          <w:rStyle w:val="HTMLCode"/>
+          <w:rFonts w:ascii="Times New Roman" w:hAnsi="Times New Roman" w:cs="Times New Roman"/>
+          <w:sz w:val="24"/>
+          <w:szCs w:val="24"/>
+          <w:bdr w:val="single" w:sz="6" w:space="2" w:color="DEDFE0" w:frame="1"/>
+          <w:shd w:val="clear" w:color="auto" w:fill="F2F3F5"/>
+        </w:rPr>
+      </w:pPr>
+    </w:p>
+    <w:p>
+      <w:pPr>
+        <w:pStyle w:val="NormalWeb"/>
+        <w:shd w:val="clear" w:color="auto" w:fill="FFFFFF"/>
+        <w:spacing w:before="0" w:beforeAutospacing="0" w:after="0" w:afterAutospacing="0"/>
+        <w:rPr>
+          <w:rStyle w:val="HTMLCode"/>
+          <w:rFonts w:ascii="Times New Roman" w:hAnsi="Times New Roman" w:cs="Times New Roman"/>
+          <w:sz w:val="24"/>
+          <w:szCs w:val="24"/>
+          <w:bdr w:val="single" w:sz="6" w:space="2" w:color="DEDFE0" w:frame="1"/>
+          <w:shd w:val="clear" w:color="auto" w:fill="F2F3F5"/>
+        </w:rPr>
+      </w:pPr>
+      <w:r>
+        <w:rPr>
+          <w:rStyle w:val="HTMLCode"/>
+          <w:rFonts w:ascii="Times New Roman" w:hAnsi="Times New Roman" w:cs="Times New Roman"/>
+          <w:sz w:val="24"/>
+          <w:szCs w:val="24"/>
+          <w:bdr w:val="single" w:sz="6" w:space="2" w:color="DEDFE0" w:frame="1"/>
+          <w:shd w:val="clear" w:color="auto" w:fill="F2F3F5"/>
+        </w:rPr>
+        <w:t>1</w:t>
+      </w:r>
+      <w:r>
+        <w:rPr>
+          <w:rStyle w:val="HTMLCode"/>
+          <w:rFonts w:ascii="Times New Roman" w:hAnsi="Times New Roman" w:cs="Times New Roman"/>
+          <w:sz w:val="24"/>
+          <w:szCs w:val="24"/>
+          <w:bdr w:val="single" w:sz="6" w:space="2" w:color="DEDFE0" w:frame="1"/>
+          <w:shd w:val="clear" w:color="auto" w:fill="F2F3F5"/>
+        </w:rPr>
+        <w:t>1</w:t>
+      </w:r>
+      <w:r>
+        <w:rPr>
+          <w:rStyle w:val="HTMLCode"/>
+          <w:rFonts w:ascii="Times New Roman" w:hAnsi="Times New Roman" w:cs="Times New Roman"/>
+          <w:sz w:val="24"/>
+          <w:szCs w:val="24"/>
+          <w:bdr w:val="single" w:sz="6" w:space="2" w:color="DEDFE0" w:frame="1"/>
+          <w:shd w:val="clear" w:color="auto" w:fill="F2F3F5"/>
+        </w:rPr>
+        <w:t xml:space="preserve">.  kubectl delete </w:t>
+      </w:r>
+      <w:r>
+        <w:rPr>
+          <w:rStyle w:val="HTMLCode"/>
+          <w:rFonts w:ascii="Times New Roman" w:hAnsi="Times New Roman" w:cs="Times New Roman"/>
+          <w:sz w:val="24"/>
+          <w:szCs w:val="24"/>
+          <w:bdr w:val="single" w:sz="6" w:space="2" w:color="DEDFE0" w:frame="1"/>
+          <w:shd w:val="clear" w:color="auto" w:fill="F2F3F5"/>
+        </w:rPr>
+        <w:t>pod</w:t>
+      </w:r>
+      <w:r>
+        <w:rPr>
+          <w:rStyle w:val="HTMLCode"/>
+          <w:rFonts w:ascii="Times New Roman" w:hAnsi="Times New Roman" w:cs="Times New Roman"/>
+          <w:sz w:val="24"/>
+          <w:szCs w:val="24"/>
+          <w:bdr w:val="single" w:sz="6" w:space="2" w:color="DEDFE0" w:frame="1"/>
+          <w:shd w:val="clear" w:color="auto" w:fill="F2F3F5"/>
+        </w:rPr>
+        <w:t xml:space="preserve"> hello-node</w:t>
+      </w:r>
+    </w:p>
+    <w:p>
+      <w:pPr>
+        <w:pStyle w:val="NormalWeb"/>
+        <w:shd w:val="clear" w:color="auto" w:fill="FFFFFF"/>
+        <w:spacing w:before="0" w:beforeAutospacing="0" w:after="0" w:afterAutospacing="0"/>
+        <w:rPr>
+          <w:rStyle w:val="HTMLCode"/>
+          <w:rFonts w:ascii="Times New Roman" w:hAnsi="Times New Roman" w:cs="Times New Roman"/>
+          <w:sz w:val="24"/>
+          <w:szCs w:val="24"/>
+          <w:bdr w:val="single" w:sz="6" w:space="2" w:color="DEDFE0" w:frame="1"/>
+          <w:shd w:val="clear" w:color="auto" w:fill="F2F3F5"/>
+        </w:rPr>
+      </w:pPr>
+    </w:p>
+    <w:p>
+      <w:pPr>
+        <w:pStyle w:val="NormalWeb"/>
+        <w:shd w:val="clear" w:color="auto" w:fill="FFFFFF"/>
+        <w:spacing w:before="0" w:beforeAutospacing="0" w:after="0" w:afterAutospacing="0"/>
+        <w:rPr>
+          <w:rStyle w:val="HTMLCode"/>
+          <w:rFonts w:ascii="Times New Roman" w:hAnsi="Times New Roman" w:cs="Times New Roman"/>
+          <w:sz w:val="24"/>
+          <w:szCs w:val="24"/>
+          <w:bdr w:val="single" w:sz="6" w:space="2" w:color="DEDFE0" w:frame="1"/>
+          <w:shd w:val="clear" w:color="auto" w:fill="F2F3F5"/>
+        </w:rPr>
+      </w:pPr>
+      <w:r>
+        <w:rPr>
+          <w:noProof/>
+        </w:rPr>
+        <w:drawing>
+          <wp:inline distT="0" distB="0" distL="0" distR="0" wp14:anchorId="6C3CBA08" wp14:editId="0F535CBB">
+            <wp:extent cx="4101104" cy="1285875"/>
+            <wp:effectExtent l="0" t="0" r="0" b="0"/>
+            <wp:docPr id="9" name="Picture 9"/>
+            <wp:cNvGraphicFramePr>
+              <a:graphicFrameLocks xmlns:a="http://schemas.openxmlformats.org/drawingml/2006/main" noChangeAspect="1"/>
+            </wp:cNvGraphicFramePr>
+            <a:graphic xmlns:a="http://schemas.openxmlformats.org/drawingml/2006/main">
+              <a:graphicData uri="http://schemas.openxmlformats.org/drawingml/2006/picture">
+                <pic:pic xmlns:pic="http://schemas.openxmlformats.org/drawingml/2006/picture">
+                  <pic:nvPicPr>
+                    <pic:cNvPr id="1" name=""/>
+                    <pic:cNvPicPr/>
+                  </pic:nvPicPr>
+                  <pic:blipFill>
+                    <a:blip r:embed="rId13"/>
+                    <a:stretch>
+                      <a:fillRect/>
+                    </a:stretch>
+                  </pic:blipFill>
+                  <pic:spPr>
+                    <a:xfrm>
+                      <a:off x="0" y="0"/>
+                      <a:ext cx="4146215" cy="1300019"/>
+                    </a:xfrm>
+                    <a:prstGeom prst="rect">
+                      <a:avLst/>
+                    </a:prstGeom>
+                  </pic:spPr>
+                </pic:pic>
+              </a:graphicData>
+            </a:graphic>
+          </wp:inline>
+        </w:drawing>
+      </w:r>
+    </w:p>
+    <w:p>
+      <w:pPr>
+        <w:pStyle w:val="NormalWeb"/>
+        <w:shd w:val="clear" w:color="auto" w:fill="FFFFFF"/>
+        <w:spacing w:before="0" w:beforeAutospacing="0" w:after="0" w:afterAutospacing="0"/>
+      </w:pPr>
+    </w:p>
+    <w:p>
+      <w:pPr>
+        <w:pStyle w:val="NormalWeb"/>
+        <w:shd w:val="clear" w:color="auto" w:fill="FFFFFF"/>
+        <w:spacing w:before="0" w:beforeAutospacing="0" w:after="0" w:afterAutospacing="0"/>
       </w:pPr>
     </w:p>
     <w:p>
@@ -610,49 +1352,65 @@
         <w:rPr>
           <w:rStyle w:val="Strong"/>
         </w:rPr>
-        <w:t xml:space="preserve">Delete the </w:t>
-      </w:r>
+        <w:t xml:space="preserve">Stop the local </w:t>
+      </w:r>
+      <w:proofErr w:type="spellStart"/>
       <w:r>
         <w:rPr>
           <w:rStyle w:val="Strong"/>
         </w:rPr>
-        <w:t>Service:</w:t>
-      </w:r>
-    </w:p>
-    <w:p>
-      <w:pPr>
-        <w:pStyle w:val="NormalWeb"/>
-        <w:shd w:val="clear" w:color="auto" w:fill="FFFFFF"/>
-        <w:spacing w:before="0" w:beforeAutospacing="0" w:after="0" w:afterAutospacing="0"/>
+        <w:t>Minikube</w:t>
+      </w:r>
+      <w:proofErr w:type="spellEnd"/>
+      <w:r>
         <w:rPr>
           <w:rStyle w:val="Strong"/>
         </w:rPr>
-      </w:pPr>
-    </w:p>
-    <w:p>
-      <w:pPr>
-        <w:pStyle w:val="NormalWeb"/>
-        <w:shd w:val="clear" w:color="auto" w:fill="FFFFFF"/>
-        <w:spacing w:before="0" w:beforeAutospacing="0" w:after="0" w:afterAutospacing="0"/>
-        <w:rPr>
-          <w:rStyle w:val="HTMLCode"/>
-          <w:rFonts w:ascii="Times New Roman" w:hAnsi="Times New Roman" w:cs="Times New Roman"/>
-          <w:sz w:val="24"/>
-          <w:szCs w:val="24"/>
-          <w:bdr w:val="single" w:sz="6" w:space="2" w:color="DEDFE0" w:frame="1"/>
-          <w:shd w:val="clear" w:color="auto" w:fill="F2F3F5"/>
-        </w:rPr>
-      </w:pPr>
-      <w:r>
-        <w:rPr>
-          <w:rStyle w:val="HTMLCode"/>
-          <w:rFonts w:ascii="Times New Roman" w:hAnsi="Times New Roman" w:cs="Times New Roman"/>
-          <w:sz w:val="24"/>
-          <w:szCs w:val="24"/>
-          <w:bdr w:val="single" w:sz="6" w:space="2" w:color="DEDFE0" w:frame="1"/>
-          <w:shd w:val="clear" w:color="auto" w:fill="F2F3F5"/>
-        </w:rPr>
-        <w:t>9</w:t>
+        <w:t xml:space="preserve"> cluster:</w:t>
+      </w:r>
+    </w:p>
+    <w:p>
+      <w:pPr>
+        <w:pStyle w:val="NormalWeb"/>
+        <w:shd w:val="clear" w:color="auto" w:fill="FFFFFF"/>
+        <w:spacing w:before="0" w:beforeAutospacing="0" w:after="0" w:afterAutospacing="0"/>
+      </w:pPr>
+    </w:p>
+    <w:p>
+      <w:pPr>
+        <w:pStyle w:val="NormalWeb"/>
+        <w:shd w:val="clear" w:color="auto" w:fill="FFFFFF"/>
+        <w:spacing w:before="0" w:beforeAutospacing="0" w:after="0" w:afterAutospacing="0"/>
+        <w:rPr>
+          <w:rStyle w:val="HTMLCode"/>
+          <w:rFonts w:ascii="Times New Roman" w:hAnsi="Times New Roman" w:cs="Times New Roman"/>
+          <w:sz w:val="24"/>
+          <w:szCs w:val="24"/>
+          <w:bdr w:val="single" w:sz="6" w:space="2" w:color="DEDFE0" w:frame="1"/>
+          <w:shd w:val="clear" w:color="auto" w:fill="F2F3F5"/>
+        </w:rPr>
+      </w:pPr>
+      <w:r>
+        <w:rPr>
+          <w:rStyle w:val="HTMLCode"/>
+          <w:rFonts w:ascii="Times New Roman" w:hAnsi="Times New Roman" w:cs="Times New Roman"/>
+          <w:sz w:val="24"/>
+          <w:szCs w:val="24"/>
+          <w:bdr w:val="single" w:sz="6" w:space="2" w:color="DEDFE0" w:frame="1"/>
+          <w:shd w:val="clear" w:color="auto" w:fill="F2F3F5"/>
+        </w:rPr>
+        <w:t>1</w:t>
+      </w:r>
+      <w:r>
+        <w:rPr>
+          <w:rStyle w:val="HTMLCode"/>
+          <w:rFonts w:ascii="Times New Roman" w:hAnsi="Times New Roman" w:cs="Times New Roman"/>
+          <w:sz w:val="24"/>
+          <w:szCs w:val="24"/>
+          <w:bdr w:val="single" w:sz="6" w:space="2" w:color="DEDFE0" w:frame="1"/>
+          <w:shd w:val="clear" w:color="auto" w:fill="F2F3F5"/>
+        </w:rPr>
+        <w:t>2</w:t>
       </w:r>
       <w:r>
         <w:rPr>
@@ -665,211 +1423,77 @@
         </w:rPr>
         <w:t xml:space="preserve">. </w:t>
       </w:r>
-      <w:r>
-        <w:rPr>
-          <w:rStyle w:val="HTMLCode"/>
-          <w:rFonts w:ascii="Times New Roman" w:hAnsi="Times New Roman" w:cs="Times New Roman"/>
-          <w:sz w:val="24"/>
-          <w:szCs w:val="24"/>
-          <w:bdr w:val="single" w:sz="6" w:space="2" w:color="DEDFE0" w:frame="1"/>
-          <w:shd w:val="clear" w:color="auto" w:fill="F2F3F5"/>
-        </w:rPr>
-        <w:t xml:space="preserve"> </w:t>
-      </w:r>
-      <w:r>
-        <w:rPr>
-          <w:rStyle w:val="HTMLCode"/>
-          <w:rFonts w:ascii="Times New Roman" w:hAnsi="Times New Roman" w:cs="Times New Roman"/>
-          <w:sz w:val="24"/>
-          <w:szCs w:val="24"/>
-          <w:bdr w:val="single" w:sz="6" w:space="2" w:color="DEDFE0" w:frame="1"/>
-          <w:shd w:val="clear" w:color="auto" w:fill="F2F3F5"/>
-        </w:rPr>
-        <w:t>kubectl delete</w:t>
-      </w:r>
-      <w:r>
-        <w:rPr>
-          <w:rStyle w:val="HTMLCode"/>
-          <w:rFonts w:ascii="Times New Roman" w:hAnsi="Times New Roman" w:cs="Times New Roman"/>
-          <w:sz w:val="24"/>
-          <w:szCs w:val="24"/>
-          <w:bdr w:val="single" w:sz="6" w:space="2" w:color="DEDFE0" w:frame="1"/>
-          <w:shd w:val="clear" w:color="auto" w:fill="F2F3F5"/>
-        </w:rPr>
-        <w:t xml:space="preserve"> service hello-</w:t>
-      </w:r>
-      <w:proofErr w:type="gramStart"/>
-      <w:r>
-        <w:rPr>
-          <w:rStyle w:val="HTMLCode"/>
-          <w:rFonts w:ascii="Times New Roman" w:hAnsi="Times New Roman" w:cs="Times New Roman"/>
-          <w:sz w:val="24"/>
-          <w:szCs w:val="24"/>
-          <w:bdr w:val="single" w:sz="6" w:space="2" w:color="DEDFE0" w:frame="1"/>
-          <w:shd w:val="clear" w:color="auto" w:fill="F2F3F5"/>
-        </w:rPr>
-        <w:t>node</w:t>
-      </w:r>
-      <w:proofErr w:type="gramEnd"/>
-    </w:p>
-    <w:p>
-      <w:pPr>
-        <w:pStyle w:val="NormalWeb"/>
-        <w:shd w:val="clear" w:color="auto" w:fill="FFFFFF"/>
-        <w:spacing w:before="0" w:beforeAutospacing="0" w:after="0" w:afterAutospacing="0"/>
-        <w:rPr>
-          <w:rStyle w:val="HTMLCode"/>
-          <w:rFonts w:ascii="Times New Roman" w:hAnsi="Times New Roman" w:cs="Times New Roman"/>
-          <w:sz w:val="24"/>
-          <w:szCs w:val="24"/>
-          <w:bdr w:val="single" w:sz="6" w:space="2" w:color="DEDFE0" w:frame="1"/>
-          <w:shd w:val="clear" w:color="auto" w:fill="F2F3F5"/>
-        </w:rPr>
-      </w:pPr>
-    </w:p>
-    <w:p>
-      <w:pPr>
-        <w:pStyle w:val="NormalWeb"/>
-        <w:shd w:val="clear" w:color="auto" w:fill="FFFFFF"/>
-        <w:spacing w:before="0" w:beforeAutospacing="0" w:after="0" w:afterAutospacing="0"/>
-      </w:pPr>
-      <w:r>
-        <w:rPr>
-          <w:rStyle w:val="HTMLCode"/>
-          <w:rFonts w:ascii="Times New Roman" w:hAnsi="Times New Roman" w:cs="Times New Roman"/>
-          <w:sz w:val="24"/>
-          <w:szCs w:val="24"/>
-          <w:bdr w:val="single" w:sz="6" w:space="2" w:color="DEDFE0" w:frame="1"/>
-          <w:shd w:val="clear" w:color="auto" w:fill="F2F3F5"/>
-        </w:rPr>
-        <w:t>10</w:t>
-      </w:r>
-      <w:r>
-        <w:rPr>
-          <w:rStyle w:val="HTMLCode"/>
-          <w:rFonts w:ascii="Times New Roman" w:hAnsi="Times New Roman" w:cs="Times New Roman"/>
-          <w:sz w:val="24"/>
-          <w:szCs w:val="24"/>
-          <w:bdr w:val="single" w:sz="6" w:space="2" w:color="DEDFE0" w:frame="1"/>
-          <w:shd w:val="clear" w:color="auto" w:fill="F2F3F5"/>
-        </w:rPr>
-        <w:t xml:space="preserve">.  kubectl delete </w:t>
-      </w:r>
-      <w:r>
-        <w:rPr>
-          <w:rStyle w:val="HTMLCode"/>
-          <w:rFonts w:ascii="Times New Roman" w:hAnsi="Times New Roman" w:cs="Times New Roman"/>
-          <w:sz w:val="24"/>
-          <w:szCs w:val="24"/>
-          <w:bdr w:val="single" w:sz="6" w:space="2" w:color="DEDFE0" w:frame="1"/>
-          <w:shd w:val="clear" w:color="auto" w:fill="F2F3F5"/>
-        </w:rPr>
-        <w:t>deployment</w:t>
-      </w:r>
-      <w:r>
-        <w:rPr>
-          <w:rStyle w:val="HTMLCode"/>
-          <w:rFonts w:ascii="Times New Roman" w:hAnsi="Times New Roman" w:cs="Times New Roman"/>
-          <w:sz w:val="24"/>
-          <w:szCs w:val="24"/>
-          <w:bdr w:val="single" w:sz="6" w:space="2" w:color="DEDFE0" w:frame="1"/>
-          <w:shd w:val="clear" w:color="auto" w:fill="F2F3F5"/>
-        </w:rPr>
-        <w:t xml:space="preserve"> hello-</w:t>
-      </w:r>
-      <w:proofErr w:type="gramStart"/>
-      <w:r>
-        <w:rPr>
-          <w:rStyle w:val="HTMLCode"/>
-          <w:rFonts w:ascii="Times New Roman" w:hAnsi="Times New Roman" w:cs="Times New Roman"/>
-          <w:sz w:val="24"/>
-          <w:szCs w:val="24"/>
-          <w:bdr w:val="single" w:sz="6" w:space="2" w:color="DEDFE0" w:frame="1"/>
-          <w:shd w:val="clear" w:color="auto" w:fill="F2F3F5"/>
-        </w:rPr>
-        <w:t>node</w:t>
-      </w:r>
-      <w:proofErr w:type="gramEnd"/>
-    </w:p>
-    <w:p>
-      <w:pPr>
-        <w:pStyle w:val="NormalWeb"/>
-        <w:shd w:val="clear" w:color="auto" w:fill="FFFFFF"/>
-        <w:spacing w:before="0" w:beforeAutospacing="0" w:after="0" w:afterAutospacing="0"/>
-      </w:pPr>
-    </w:p>
-    <w:p>
-      <w:pPr>
-        <w:pStyle w:val="NormalWeb"/>
-        <w:shd w:val="clear" w:color="auto" w:fill="FFFFFF"/>
-        <w:spacing w:before="0" w:beforeAutospacing="0" w:after="0" w:afterAutospacing="0"/>
-      </w:pPr>
-    </w:p>
-    <w:p>
-      <w:pPr>
-        <w:pStyle w:val="NormalWeb"/>
-        <w:shd w:val="clear" w:color="auto" w:fill="FFFFFF"/>
-        <w:spacing w:before="0" w:beforeAutospacing="0" w:after="0" w:afterAutospacing="0"/>
-      </w:pPr>
-      <w:r>
-        <w:rPr>
-          <w:rStyle w:val="Strong"/>
-        </w:rPr>
-        <w:t>Stop the local Minikube cluster:</w:t>
-      </w:r>
-    </w:p>
-    <w:p>
-      <w:pPr>
-        <w:pStyle w:val="NormalWeb"/>
-        <w:shd w:val="clear" w:color="auto" w:fill="FFFFFF"/>
-        <w:spacing w:before="0" w:beforeAutospacing="0" w:after="0" w:afterAutospacing="0"/>
-      </w:pPr>
-      <w:r>
-        <w:rPr>
-          <w:rStyle w:val="HTMLCode"/>
-          <w:rFonts w:ascii="Times New Roman" w:hAnsi="Times New Roman" w:cs="Times New Roman"/>
-          <w:sz w:val="24"/>
-          <w:szCs w:val="24"/>
-          <w:bdr w:val="single" w:sz="6" w:space="2" w:color="DEDFE0" w:frame="1"/>
-          <w:shd w:val="clear" w:color="auto" w:fill="F2F3F5"/>
-        </w:rPr>
-        <w:t>1</w:t>
-      </w:r>
-      <w:r>
-        <w:rPr>
-          <w:rStyle w:val="HTMLCode"/>
-          <w:rFonts w:ascii="Times New Roman" w:hAnsi="Times New Roman" w:cs="Times New Roman"/>
-          <w:sz w:val="24"/>
-          <w:szCs w:val="24"/>
-          <w:bdr w:val="single" w:sz="6" w:space="2" w:color="DEDFE0" w:frame="1"/>
-          <w:shd w:val="clear" w:color="auto" w:fill="F2F3F5"/>
-        </w:rPr>
-        <w:t>1</w:t>
-      </w:r>
-      <w:r>
-        <w:rPr>
-          <w:rStyle w:val="HTMLCode"/>
-          <w:rFonts w:ascii="Times New Roman" w:hAnsi="Times New Roman" w:cs="Times New Roman"/>
-          <w:sz w:val="24"/>
-          <w:szCs w:val="24"/>
-          <w:bdr w:val="single" w:sz="6" w:space="2" w:color="DEDFE0" w:frame="1"/>
-          <w:shd w:val="clear" w:color="auto" w:fill="F2F3F5"/>
-        </w:rPr>
-        <w:t xml:space="preserve">. minikube </w:t>
-      </w:r>
-      <w:proofErr w:type="gramStart"/>
-      <w:r>
-        <w:rPr>
-          <w:rStyle w:val="HTMLCode"/>
-          <w:rFonts w:ascii="Times New Roman" w:hAnsi="Times New Roman" w:cs="Times New Roman"/>
-          <w:sz w:val="24"/>
-          <w:szCs w:val="24"/>
-          <w:bdr w:val="single" w:sz="6" w:space="2" w:color="DEDFE0" w:frame="1"/>
-          <w:shd w:val="clear" w:color="auto" w:fill="F2F3F5"/>
-        </w:rPr>
-        <w:t>stop</w:t>
-      </w:r>
-      <w:proofErr w:type="gramEnd"/>
+      <w:proofErr w:type="spellStart"/>
+      <w:r>
+        <w:rPr>
+          <w:rStyle w:val="HTMLCode"/>
+          <w:rFonts w:ascii="Times New Roman" w:hAnsi="Times New Roman" w:cs="Times New Roman"/>
+          <w:sz w:val="24"/>
+          <w:szCs w:val="24"/>
+          <w:bdr w:val="single" w:sz="6" w:space="2" w:color="DEDFE0" w:frame="1"/>
+          <w:shd w:val="clear" w:color="auto" w:fill="F2F3F5"/>
+        </w:rPr>
+        <w:t>minikube</w:t>
+      </w:r>
+      <w:proofErr w:type="spellEnd"/>
+      <w:r>
+        <w:rPr>
+          <w:rStyle w:val="HTMLCode"/>
+          <w:rFonts w:ascii="Times New Roman" w:hAnsi="Times New Roman" w:cs="Times New Roman"/>
+          <w:sz w:val="24"/>
+          <w:szCs w:val="24"/>
+          <w:bdr w:val="single" w:sz="6" w:space="2" w:color="DEDFE0" w:frame="1"/>
+          <w:shd w:val="clear" w:color="auto" w:fill="F2F3F5"/>
+        </w:rPr>
+        <w:t xml:space="preserve"> stop</w:t>
+      </w:r>
+    </w:p>
+    <w:p>
+      <w:pPr>
+        <w:pStyle w:val="NormalWeb"/>
+        <w:shd w:val="clear" w:color="auto" w:fill="FFFFFF"/>
+        <w:spacing w:before="0" w:beforeAutospacing="0" w:after="0" w:afterAutospacing="0"/>
+      </w:pPr>
+      <w:r>
+        <w:rPr>
+          <w:noProof/>
+        </w:rPr>
+        <w:drawing>
+          <wp:inline distT="0" distB="0" distL="0" distR="0" wp14:anchorId="33A4B588" wp14:editId="20A8740D">
+            <wp:extent cx="3274636" cy="800100"/>
+            <wp:effectExtent l="0" t="0" r="2540" b="0"/>
+            <wp:docPr id="10" name="Picture 10"/>
+            <wp:cNvGraphicFramePr>
+              <a:graphicFrameLocks xmlns:a="http://schemas.openxmlformats.org/drawingml/2006/main" noChangeAspect="1"/>
+            </wp:cNvGraphicFramePr>
+            <a:graphic xmlns:a="http://schemas.openxmlformats.org/drawingml/2006/main">
+              <a:graphicData uri="http://schemas.openxmlformats.org/drawingml/2006/picture">
+                <pic:pic xmlns:pic="http://schemas.openxmlformats.org/drawingml/2006/picture">
+                  <pic:nvPicPr>
+                    <pic:cNvPr id="1" name=""/>
+                    <pic:cNvPicPr/>
+                  </pic:nvPicPr>
+                  <pic:blipFill>
+                    <a:blip r:embed="rId14"/>
+                    <a:stretch>
+                      <a:fillRect/>
+                    </a:stretch>
+                  </pic:blipFill>
+                  <pic:spPr>
+                    <a:xfrm>
+                      <a:off x="0" y="0"/>
+                      <a:ext cx="3316889" cy="810424"/>
+                    </a:xfrm>
+                    <a:prstGeom prst="rect">
+                      <a:avLst/>
+                    </a:prstGeom>
+                  </pic:spPr>
+                </pic:pic>
+              </a:graphicData>
+            </a:graphic>
+          </wp:inline>
+        </w:drawing>
+      </w:r>
     </w:p>
     <w:sectPr>
       <w:pgSz w:w="12240" w:h="15840"/>
@@ -890,6 +1514,95 @@
 <file path=word/numbering.xml><?xml version="1.0" encoding="utf-8"?>
 <w:numbering xmlns:wpc="http://schemas.microsoft.com/office/word/2010/wordprocessingCanvas" xmlns:cx="http://schemas.microsoft.com/office/drawing/2014/chartex" xmlns:cx1="http://schemas.microsoft.com/office/drawing/2015/9/8/chartex" xmlns:cx2="http://schemas.microsoft.com/office/drawing/2015/10/21/chartex" xmlns:cx3="http://schemas.microsoft.com/office/drawing/2016/5/9/chartex" xmlns:cx4="http://schemas.microsoft.com/office/drawing/2016/5/10/chartex" xmlns:cx5="http://schemas.microsoft.com/office/drawing/2016/5/11/chartex" xmlns:cx6="http://schemas.microsoft.com/office/drawing/2016/5/12/chartex" xmlns:cx7="http://schemas.microsoft.com/office/drawing/2016/5/13/chartex" xmlns:cx8="http://schemas.microsoft.com/office/drawing/2016/5/14/chartex" xmlns:mc="http://schemas.openxmlformats.org/markup-compatibility/2006" xmlns:aink="http://schemas.microsoft.com/office/drawing/2016/ink" xmlns:am3d="http://schemas.microsoft.com/office/drawing/2017/model3d" xmlns:o="urn:schemas-microsoft-com:office:office" xmlns:r="http://schemas.openxmlformats.org/officeDocument/2006/relationships" xmlns:m="http://schemas.openxmlformats.org/officeDocument/2006/math" xmlns:v="urn:schemas-microsoft-com:vml" xmlns:wp14="http://schemas.microsoft.com/office/word/2010/wordprocessingDrawing" xmlns:wp="http://schemas.openxmlformats.org/drawingml/2006/wordprocessingDrawing" xmlns:w10="urn:schemas-microsoft-com:office:word" xmlns:w="http://schemas.openxmlformats.org/wordprocessingml/2006/main" xmlns:w14="http://schemas.microsoft.com/office/word/2010/wordml" xmlns:w15="http://schemas.microsoft.com/office/word/2012/wordml" xmlns:w16cex="http://schemas.microsoft.com/office/word/2018/wordml/cex" xmlns:w16cid="http://schemas.microsoft.com/office/word/2016/wordml/cid" xmlns:w16="http://schemas.microsoft.com/office/word/2018/wordml" xmlns:w16se="http://schemas.microsoft.com/office/word/2015/wordml/symex" xmlns:wpg="http://schemas.microsoft.com/office/word/2010/wordprocessingGroup" xmlns:wpi="http://schemas.microsoft.com/office/word/2010/wordprocessingInk" xmlns:wne="http://schemas.microsoft.com/office/word/2006/wordml" xmlns:wps="http://schemas.microsoft.com/office/word/2010/wordprocessingShape" mc:Ignorable="w14 w15 w16se w16cid w16 w16cex wp14">
   <w:abstractNum w:abstractNumId="0" w15:restartNumberingAfterBreak="0">
+    <w:nsid w:val="113D16EC"/>
+    <w:multiLevelType w:val="hybridMultilevel"/>
+    <w:tmpl w:val="85EC47EA"/>
+    <w:lvl w:ilvl="0" w:tplc="1009000F">
+      <w:start w:val="1"/>
+      <w:numFmt w:val="decimal"/>
+      <w:lvlText w:val="%1."/>
+      <w:lvlJc w:val="left"/>
+      <w:pPr>
+        <w:ind w:left="720" w:hanging="360"/>
+      </w:pPr>
+      <w:rPr>
+        <w:rFonts w:hint="default"/>
+      </w:rPr>
+    </w:lvl>
+    <w:lvl w:ilvl="1" w:tplc="10090019" w:tentative="1">
+      <w:start w:val="1"/>
+      <w:numFmt w:val="lowerLetter"/>
+      <w:lvlText w:val="%2."/>
+      <w:lvlJc w:val="left"/>
+      <w:pPr>
+        <w:ind w:left="1440" w:hanging="360"/>
+      </w:pPr>
+    </w:lvl>
+    <w:lvl w:ilvl="2" w:tplc="1009001B" w:tentative="1">
+      <w:start w:val="1"/>
+      <w:numFmt w:val="lowerRoman"/>
+      <w:lvlText w:val="%3."/>
+      <w:lvlJc w:val="right"/>
+      <w:pPr>
+        <w:ind w:left="2160" w:hanging="180"/>
+      </w:pPr>
+    </w:lvl>
+    <w:lvl w:ilvl="3" w:tplc="1009000F" w:tentative="1">
+      <w:start w:val="1"/>
+      <w:numFmt w:val="decimal"/>
+      <w:lvlText w:val="%4."/>
+      <w:lvlJc w:val="left"/>
+      <w:pPr>
+        <w:ind w:left="2880" w:hanging="360"/>
+      </w:pPr>
+    </w:lvl>
+    <w:lvl w:ilvl="4" w:tplc="10090019" w:tentative="1">
+      <w:start w:val="1"/>
+      <w:numFmt w:val="lowerLetter"/>
+      <w:lvlText w:val="%5."/>
+      <w:lvlJc w:val="left"/>
+      <w:pPr>
+        <w:ind w:left="3600" w:hanging="360"/>
+      </w:pPr>
+    </w:lvl>
+    <w:lvl w:ilvl="5" w:tplc="1009001B" w:tentative="1">
+      <w:start w:val="1"/>
+      <w:numFmt w:val="lowerRoman"/>
+      <w:lvlText w:val="%6."/>
+      <w:lvlJc w:val="right"/>
+      <w:pPr>
+        <w:ind w:left="4320" w:hanging="180"/>
+      </w:pPr>
+    </w:lvl>
+    <w:lvl w:ilvl="6" w:tplc="1009000F" w:tentative="1">
+      <w:start w:val="1"/>
+      <w:numFmt w:val="decimal"/>
+      <w:lvlText w:val="%7."/>
+      <w:lvlJc w:val="left"/>
+      <w:pPr>
+        <w:ind w:left="5040" w:hanging="360"/>
+      </w:pPr>
+    </w:lvl>
+    <w:lvl w:ilvl="7" w:tplc="10090019" w:tentative="1">
+      <w:start w:val="1"/>
+      <w:numFmt w:val="lowerLetter"/>
+      <w:lvlText w:val="%8."/>
+      <w:lvlJc w:val="left"/>
+      <w:pPr>
+        <w:ind w:left="5760" w:hanging="360"/>
+      </w:pPr>
+    </w:lvl>
+    <w:lvl w:ilvl="8" w:tplc="1009001B" w:tentative="1">
+      <w:start w:val="1"/>
+      <w:numFmt w:val="lowerRoman"/>
+      <w:lvlText w:val="%9."/>
+      <w:lvlJc w:val="right"/>
+      <w:pPr>
+        <w:ind w:left="6480" w:hanging="180"/>
+      </w:pPr>
+    </w:lvl>
+  </w:abstractNum>
+  <w:abstractNum w:abstractNumId="1" w15:restartNumberingAfterBreak="0">
     <w:nsid w:val="179730B2"/>
     <w:multiLevelType w:val="multilevel"/>
     <w:tmpl w:val="D7B61390"/>
@@ -1002,7 +1715,7 @@
       </w:pPr>
     </w:lvl>
   </w:abstractNum>
-  <w:abstractNum w:abstractNumId="1" w15:restartNumberingAfterBreak="0">
+  <w:abstractNum w:abstractNumId="2" w15:restartNumberingAfterBreak="0">
     <w:nsid w:val="38A8566B"/>
     <w:multiLevelType w:val="multilevel"/>
     <w:tmpl w:val="FDCAE54E"/>
@@ -1115,7 +1828,7 @@
       </w:pPr>
     </w:lvl>
   </w:abstractNum>
-  <w:abstractNum w:abstractNumId="2" w15:restartNumberingAfterBreak="0">
+  <w:abstractNum w:abstractNumId="3" w15:restartNumberingAfterBreak="0">
     <w:nsid w:val="4C2F683D"/>
     <w:multiLevelType w:val="hybridMultilevel"/>
     <w:tmpl w:val="66206C9E"/>
@@ -1205,7 +1918,7 @@
       </w:pPr>
     </w:lvl>
   </w:abstractNum>
-  <w:abstractNum w:abstractNumId="3" w15:restartNumberingAfterBreak="0">
+  <w:abstractNum w:abstractNumId="4" w15:restartNumberingAfterBreak="0">
     <w:nsid w:val="5316291C"/>
     <w:multiLevelType w:val="multilevel"/>
     <w:tmpl w:val="85941A34"/>
@@ -1319,16 +2032,19 @@
     </w:lvl>
   </w:abstractNum>
   <w:num w:numId="1">
-    <w:abstractNumId w:val="0"/>
+    <w:abstractNumId w:val="1"/>
   </w:num>
   <w:num w:numId="2">
+    <w:abstractNumId w:val="4"/>
+  </w:num>
+  <w:num w:numId="3">
+    <w:abstractNumId w:val="2"/>
+  </w:num>
+  <w:num w:numId="4">
     <w:abstractNumId w:val="3"/>
   </w:num>
-  <w:num w:numId="3">
-    <w:abstractNumId w:val="1"/>
-  </w:num>
-  <w:num w:numId="4">
-    <w:abstractNumId w:val="2"/>
+  <w:num w:numId="5">
+    <w:abstractNumId w:val="0"/>
   </w:num>
 </w:numbering>
 </file>
@@ -1456,6 +2172,7 @@
     <w:lsdException w:name="HTML Sample" w:semiHidden="1" w:unhideWhenUsed="1"/>
     <w:lsdException w:name="HTML Typewriter" w:semiHidden="1" w:unhideWhenUsed="1"/>
     <w:lsdException w:name="HTML Variable" w:semiHidden="1" w:unhideWhenUsed="1"/>
+    <w:lsdException w:name="Normal Table" w:semiHidden="1" w:unhideWhenUsed="1"/>
     <w:lsdException w:name="annotation subject" w:semiHidden="1" w:unhideWhenUsed="1"/>
     <w:lsdException w:name="No List" w:semiHidden="1" w:unhideWhenUsed="1"/>
     <w:lsdException w:name="Outline List 1" w:semiHidden="1" w:unhideWhenUsed="1"/>
@@ -1502,8 +2219,10 @@
     <w:lsdException w:name="Table Subtle 2" w:semiHidden="1" w:unhideWhenUsed="1"/>
     <w:lsdException w:name="Table Web 1" w:semiHidden="1" w:unhideWhenUsed="1"/>
     <w:lsdException w:name="Table Web 2" w:semiHidden="1" w:unhideWhenUsed="1"/>
+    <w:lsdException w:name="Table Web 3" w:semiHidden="1" w:unhideWhenUsed="1"/>
     <w:lsdException w:name="Balloon Text" w:semiHidden="1" w:unhideWhenUsed="1"/>
     <w:lsdException w:name="Table Grid" w:uiPriority="39"/>
+    <w:lsdException w:name="Table Theme" w:semiHidden="1" w:unhideWhenUsed="1"/>
     <w:lsdException w:name="Placeholder Text" w:semiHidden="1"/>
     <w:lsdException w:name="No Spacing" w:uiPriority="1" w:qFormat="1"/>
     <w:lsdException w:name="Light Shading" w:uiPriority="60"/>

</xml_diff>